<commit_message>
Finishing up the Documentation and Preparing the final Zip Turn In
</commit_message>
<xml_diff>
--- a/AssignmentFinalDocumentation.docx
+++ b/AssignmentFinalDocumentation.docx
@@ -214,10 +214,7 @@
         <w:t>✓</w:t>
       </w:r>
       <w:r>
-        <w:t xml:space="preserve"> </w:t>
-      </w:r>
-      <w:r>
-        <w:t>Finish the development of 3 new features</w:t>
+        <w:t xml:space="preserve"> Finish the development of 3 new features</w:t>
       </w:r>
     </w:p>
     <w:p>
@@ -420,7 +417,7 @@
           <w:color w:val="568278"/>
           <w:sz w:val="32"/>
         </w:rPr>
-        <w:t>4</w:t>
+        <w:t>5</w:t>
       </w:r>
       <w:r>
         <w:rPr>
@@ -5433,6 +5430,14 @@
                 <w:sz w:val="18"/>
               </w:rPr>
             </w:pPr>
+            <w:r>
+              <w:rPr>
+                <w:rFonts w:ascii="Century Gothic" w:hAnsi="Century Gothic"/>
+                <w:color w:val="000000"/>
+                <w:sz w:val="18"/>
+              </w:rPr>
+              <w:t>4/3/2023</w:t>
+            </w:r>
           </w:p>
         </w:tc>
         <w:tc>
@@ -5462,6 +5467,14 @@
                 <w:sz w:val="18"/>
               </w:rPr>
             </w:pPr>
+            <w:r>
+              <w:rPr>
+                <w:rFonts w:ascii="Century Gothic" w:hAnsi="Century Gothic"/>
+                <w:color w:val="000000"/>
+                <w:sz w:val="18"/>
+              </w:rPr>
+              <w:t>0.4.1</w:t>
+            </w:r>
           </w:p>
         </w:tc>
         <w:tc>
@@ -5490,6 +5503,14 @@
                 <w:sz w:val="18"/>
               </w:rPr>
             </w:pPr>
+            <w:r>
+              <w:rPr>
+                <w:rFonts w:ascii="Century Gothic" w:hAnsi="Century Gothic"/>
+                <w:color w:val="000000"/>
+                <w:sz w:val="18"/>
+              </w:rPr>
+              <w:t>Completing Using QFile for Note Dialog, Renaming some of our UI Elements to have proper names.</w:t>
+            </w:r>
           </w:p>
         </w:tc>
         <w:tc>
@@ -5518,6 +5539,14 @@
                 <w:sz w:val="18"/>
               </w:rPr>
             </w:pPr>
+            <w:r>
+              <w:rPr>
+                <w:rFonts w:ascii="Century Gothic" w:hAnsi="Century Gothic"/>
+                <w:color w:val="000000"/>
+                <w:sz w:val="18"/>
+              </w:rPr>
+              <w:t>Jacob Wiles</w:t>
+            </w:r>
           </w:p>
         </w:tc>
       </w:tr>
@@ -5553,6 +5582,14 @@
                 <w:sz w:val="18"/>
               </w:rPr>
             </w:pPr>
+            <w:r>
+              <w:rPr>
+                <w:rFonts w:ascii="Century Gothic" w:hAnsi="Century Gothic"/>
+                <w:color w:val="000000"/>
+                <w:sz w:val="18"/>
+              </w:rPr>
+              <w:t>4/5/2023</w:t>
+            </w:r>
           </w:p>
         </w:tc>
         <w:tc>
@@ -5582,6 +5619,14 @@
                 <w:sz w:val="18"/>
               </w:rPr>
             </w:pPr>
+            <w:r>
+              <w:rPr>
+                <w:rFonts w:ascii="Century Gothic" w:hAnsi="Century Gothic"/>
+                <w:color w:val="000000"/>
+                <w:sz w:val="18"/>
+              </w:rPr>
+              <w:t>0.4.2</w:t>
+            </w:r>
           </w:p>
         </w:tc>
         <w:tc>
@@ -5610,6 +5655,14 @@
                 <w:sz w:val="18"/>
               </w:rPr>
             </w:pPr>
+            <w:r>
+              <w:rPr>
+                <w:rFonts w:ascii="Century Gothic" w:hAnsi="Century Gothic"/>
+                <w:color w:val="000000"/>
+                <w:sz w:val="18"/>
+              </w:rPr>
+              <w:t>Completing functionality to add books to the shopping list and book list and being able to display them.</w:t>
+            </w:r>
           </w:p>
         </w:tc>
         <w:tc>
@@ -5638,6 +5691,1390 @@
                 <w:sz w:val="18"/>
               </w:rPr>
             </w:pPr>
+            <w:r>
+              <w:rPr>
+                <w:rFonts w:ascii="Century Gothic" w:hAnsi="Century Gothic"/>
+                <w:color w:val="000000"/>
+                <w:sz w:val="18"/>
+              </w:rPr>
+              <w:t>Jacob Wiles</w:t>
+            </w:r>
+          </w:p>
+        </w:tc>
+      </w:tr>
+      <w:tr>
+        <w:trPr>
+          <w:cantSplit/>
+          <w:trHeight w:val="403"/>
+        </w:trPr>
+        <w:tc>
+          <w:tcPr>
+            <w:tcW w:w="1938" w:type="dxa"/>
+            <w:tcBorders>
+              <w:top w:val="single" w:sz="4" w:space="0" w:color="A6A6A6"/>
+              <w:left w:val="single" w:sz="4" w:space="0" w:color="A6A6A6"/>
+              <w:bottom w:val="single" w:sz="4" w:space="0" w:color="A6A6A6"/>
+              <w:right w:val="single" w:sz="4" w:space="0" w:color="A6A6A6"/>
+            </w:tcBorders>
+            <w:tcMar>
+              <w:top w:w="0" w:type="dxa"/>
+              <w:left w:w="108" w:type="dxa"/>
+              <w:bottom w:w="0" w:type="dxa"/>
+              <w:right w:w="108" w:type="dxa"/>
+            </w:tcMar>
+            <w:vAlign w:val="center"/>
+          </w:tcPr>
+          <w:p>
+            <w:pPr>
+              <w:pStyle w:val="TableText"/>
+              <w:jc w:val="center"/>
+              <w:rPr>
+                <w:rFonts w:ascii="Century Gothic" w:hAnsi="Century Gothic"/>
+                <w:color w:val="000000"/>
+                <w:sz w:val="18"/>
+              </w:rPr>
+            </w:pPr>
+            <w:r>
+              <w:rPr>
+                <w:rFonts w:ascii="Century Gothic" w:hAnsi="Century Gothic"/>
+                <w:color w:val="000000"/>
+                <w:sz w:val="18"/>
+              </w:rPr>
+              <w:t>4/12/2023</w:t>
+            </w:r>
+          </w:p>
+        </w:tc>
+        <w:tc>
+          <w:tcPr>
+            <w:tcW w:w="1211" w:type="dxa"/>
+            <w:tcBorders>
+              <w:top w:val="single" w:sz="4" w:space="0" w:color="A6A6A6"/>
+              <w:left w:val="single" w:sz="4" w:space="0" w:color="A6A6A6"/>
+              <w:bottom w:val="single" w:sz="4" w:space="0" w:color="A6A6A6"/>
+              <w:right w:val="single" w:sz="4" w:space="0" w:color="A6A6A6"/>
+            </w:tcBorders>
+            <w:tcMar>
+              <w:top w:w="0" w:type="dxa"/>
+              <w:left w:w="108" w:type="dxa"/>
+              <w:bottom w:w="0" w:type="dxa"/>
+              <w:right w:w="108" w:type="dxa"/>
+            </w:tcMar>
+            <w:vAlign w:val="center"/>
+          </w:tcPr>
+          <w:p>
+            <w:pPr>
+              <w:pStyle w:val="TableText"/>
+              <w:jc w:val="center"/>
+              <w:rPr>
+                <w:rFonts w:ascii="Century Gothic" w:hAnsi="Century Gothic"/>
+                <w:color w:val="000000"/>
+                <w:sz w:val="18"/>
+              </w:rPr>
+            </w:pPr>
+            <w:r>
+              <w:rPr>
+                <w:rFonts w:ascii="Century Gothic" w:hAnsi="Century Gothic"/>
+                <w:color w:val="000000"/>
+                <w:sz w:val="18"/>
+              </w:rPr>
+              <w:t>0.4.3</w:t>
+            </w:r>
+          </w:p>
+        </w:tc>
+        <w:tc>
+          <w:tcPr>
+            <w:tcW w:w="4924" w:type="dxa"/>
+            <w:tcBorders>
+              <w:top w:val="single" w:sz="4" w:space="0" w:color="A6A6A6"/>
+              <w:left w:val="single" w:sz="4" w:space="0" w:color="A6A6A6"/>
+              <w:bottom w:val="single" w:sz="4" w:space="0" w:color="A6A6A6"/>
+              <w:right w:val="single" w:sz="4" w:space="0" w:color="A6A6A6"/>
+            </w:tcBorders>
+            <w:tcMar>
+              <w:top w:w="0" w:type="dxa"/>
+              <w:left w:w="108" w:type="dxa"/>
+              <w:bottom w:w="0" w:type="dxa"/>
+              <w:right w:w="108" w:type="dxa"/>
+            </w:tcMar>
+            <w:vAlign w:val="center"/>
+          </w:tcPr>
+          <w:p>
+            <w:pPr>
+              <w:pStyle w:val="TableText"/>
+              <w:rPr>
+                <w:rFonts w:ascii="Century Gothic" w:hAnsi="Century Gothic"/>
+                <w:color w:val="000000"/>
+                <w:sz w:val="18"/>
+              </w:rPr>
+            </w:pPr>
+            <w:r>
+              <w:rPr>
+                <w:rFonts w:ascii="Century Gothic" w:hAnsi="Century Gothic"/>
+                <w:color w:val="000000"/>
+                <w:sz w:val="18"/>
+              </w:rPr>
+              <w:t>Finishing the Book List functionality</w:t>
+            </w:r>
+          </w:p>
+        </w:tc>
+        <w:tc>
+          <w:tcPr>
+            <w:tcW w:w="2609" w:type="dxa"/>
+            <w:tcBorders>
+              <w:top w:val="single" w:sz="4" w:space="0" w:color="A6A6A6"/>
+              <w:left w:val="single" w:sz="4" w:space="0" w:color="A6A6A6"/>
+              <w:bottom w:val="single" w:sz="4" w:space="0" w:color="A6A6A6"/>
+              <w:right w:val="single" w:sz="4" w:space="0" w:color="A6A6A6"/>
+            </w:tcBorders>
+            <w:tcMar>
+              <w:top w:w="0" w:type="dxa"/>
+              <w:left w:w="108" w:type="dxa"/>
+              <w:bottom w:w="0" w:type="dxa"/>
+              <w:right w:w="108" w:type="dxa"/>
+            </w:tcMar>
+            <w:vAlign w:val="center"/>
+          </w:tcPr>
+          <w:p>
+            <w:pPr>
+              <w:pStyle w:val="TableText"/>
+              <w:rPr>
+                <w:rFonts w:ascii="Century Gothic" w:hAnsi="Century Gothic"/>
+                <w:color w:val="000000"/>
+                <w:sz w:val="18"/>
+              </w:rPr>
+            </w:pPr>
+            <w:r>
+              <w:rPr>
+                <w:rFonts w:ascii="Century Gothic" w:hAnsi="Century Gothic"/>
+                <w:color w:val="000000"/>
+                <w:sz w:val="18"/>
+              </w:rPr>
+              <w:t>Jacob Wiles</w:t>
+            </w:r>
+          </w:p>
+        </w:tc>
+      </w:tr>
+      <w:tr>
+        <w:trPr>
+          <w:cantSplit/>
+          <w:trHeight w:val="403"/>
+        </w:trPr>
+        <w:tc>
+          <w:tcPr>
+            <w:tcW w:w="1938" w:type="dxa"/>
+            <w:tcBorders>
+              <w:top w:val="single" w:sz="4" w:space="0" w:color="A6A6A6"/>
+              <w:left w:val="single" w:sz="4" w:space="0" w:color="A6A6A6"/>
+              <w:bottom w:val="single" w:sz="4" w:space="0" w:color="A6A6A6"/>
+              <w:right w:val="single" w:sz="4" w:space="0" w:color="A6A6A6"/>
+            </w:tcBorders>
+            <w:tcMar>
+              <w:top w:w="0" w:type="dxa"/>
+              <w:left w:w="108" w:type="dxa"/>
+              <w:bottom w:w="0" w:type="dxa"/>
+              <w:right w:w="108" w:type="dxa"/>
+            </w:tcMar>
+            <w:vAlign w:val="center"/>
+          </w:tcPr>
+          <w:p>
+            <w:pPr>
+              <w:pStyle w:val="TableText"/>
+              <w:jc w:val="center"/>
+              <w:rPr>
+                <w:rFonts w:ascii="Century Gothic" w:hAnsi="Century Gothic"/>
+                <w:color w:val="000000"/>
+                <w:sz w:val="18"/>
+              </w:rPr>
+            </w:pPr>
+            <w:r>
+              <w:rPr>
+                <w:rFonts w:ascii="Century Gothic" w:hAnsi="Century Gothic"/>
+                <w:color w:val="000000"/>
+                <w:sz w:val="18"/>
+              </w:rPr>
+              <w:t>4/15/2023</w:t>
+            </w:r>
+          </w:p>
+        </w:tc>
+        <w:tc>
+          <w:tcPr>
+            <w:tcW w:w="1211" w:type="dxa"/>
+            <w:tcBorders>
+              <w:top w:val="single" w:sz="4" w:space="0" w:color="A6A6A6"/>
+              <w:left w:val="single" w:sz="4" w:space="0" w:color="A6A6A6"/>
+              <w:bottom w:val="single" w:sz="4" w:space="0" w:color="A6A6A6"/>
+              <w:right w:val="single" w:sz="4" w:space="0" w:color="A6A6A6"/>
+            </w:tcBorders>
+            <w:tcMar>
+              <w:top w:w="0" w:type="dxa"/>
+              <w:left w:w="108" w:type="dxa"/>
+              <w:bottom w:w="0" w:type="dxa"/>
+              <w:right w:w="108" w:type="dxa"/>
+            </w:tcMar>
+            <w:vAlign w:val="center"/>
+          </w:tcPr>
+          <w:p>
+            <w:pPr>
+              <w:pStyle w:val="TableText"/>
+              <w:jc w:val="center"/>
+              <w:rPr>
+                <w:rFonts w:ascii="Century Gothic" w:hAnsi="Century Gothic"/>
+                <w:color w:val="000000"/>
+                <w:sz w:val="18"/>
+              </w:rPr>
+            </w:pPr>
+            <w:r>
+              <w:rPr>
+                <w:rFonts w:ascii="Century Gothic" w:hAnsi="Century Gothic"/>
+                <w:color w:val="000000"/>
+                <w:sz w:val="18"/>
+              </w:rPr>
+              <w:t>0.4.4</w:t>
+            </w:r>
+          </w:p>
+        </w:tc>
+        <w:tc>
+          <w:tcPr>
+            <w:tcW w:w="4924" w:type="dxa"/>
+            <w:tcBorders>
+              <w:top w:val="single" w:sz="4" w:space="0" w:color="A6A6A6"/>
+              <w:left w:val="single" w:sz="4" w:space="0" w:color="A6A6A6"/>
+              <w:bottom w:val="single" w:sz="4" w:space="0" w:color="A6A6A6"/>
+              <w:right w:val="single" w:sz="4" w:space="0" w:color="A6A6A6"/>
+            </w:tcBorders>
+            <w:tcMar>
+              <w:top w:w="0" w:type="dxa"/>
+              <w:left w:w="108" w:type="dxa"/>
+              <w:bottom w:w="0" w:type="dxa"/>
+              <w:right w:w="108" w:type="dxa"/>
+            </w:tcMar>
+            <w:vAlign w:val="center"/>
+          </w:tcPr>
+          <w:p>
+            <w:pPr>
+              <w:pStyle w:val="TableText"/>
+              <w:rPr>
+                <w:rFonts w:ascii="Century Gothic" w:hAnsi="Century Gothic"/>
+                <w:color w:val="000000"/>
+                <w:sz w:val="18"/>
+              </w:rPr>
+            </w:pPr>
+            <w:r>
+              <w:rPr>
+                <w:rFonts w:ascii="Century Gothic" w:hAnsi="Century Gothic"/>
+                <w:color w:val="000000"/>
+                <w:sz w:val="18"/>
+              </w:rPr>
+              <w:t>Completing Booklist, Import, &amp; Export Features</w:t>
+            </w:r>
+          </w:p>
+        </w:tc>
+        <w:tc>
+          <w:tcPr>
+            <w:tcW w:w="2609" w:type="dxa"/>
+            <w:tcBorders>
+              <w:top w:val="single" w:sz="4" w:space="0" w:color="A6A6A6"/>
+              <w:left w:val="single" w:sz="4" w:space="0" w:color="A6A6A6"/>
+              <w:bottom w:val="single" w:sz="4" w:space="0" w:color="A6A6A6"/>
+              <w:right w:val="single" w:sz="4" w:space="0" w:color="A6A6A6"/>
+            </w:tcBorders>
+            <w:tcMar>
+              <w:top w:w="0" w:type="dxa"/>
+              <w:left w:w="108" w:type="dxa"/>
+              <w:bottom w:w="0" w:type="dxa"/>
+              <w:right w:w="108" w:type="dxa"/>
+            </w:tcMar>
+            <w:vAlign w:val="center"/>
+          </w:tcPr>
+          <w:p>
+            <w:pPr>
+              <w:pStyle w:val="TableText"/>
+              <w:rPr>
+                <w:rFonts w:ascii="Century Gothic" w:hAnsi="Century Gothic"/>
+                <w:color w:val="000000"/>
+                <w:sz w:val="18"/>
+              </w:rPr>
+            </w:pPr>
+            <w:r>
+              <w:rPr>
+                <w:rFonts w:ascii="Century Gothic" w:hAnsi="Century Gothic"/>
+                <w:color w:val="000000"/>
+                <w:sz w:val="18"/>
+              </w:rPr>
+              <w:t>Jacob Wiles</w:t>
+            </w:r>
+          </w:p>
+        </w:tc>
+      </w:tr>
+      <w:tr>
+        <w:trPr>
+          <w:cantSplit/>
+          <w:trHeight w:val="403"/>
+        </w:trPr>
+        <w:tc>
+          <w:tcPr>
+            <w:tcW w:w="1938" w:type="dxa"/>
+            <w:tcBorders>
+              <w:top w:val="single" w:sz="4" w:space="0" w:color="A6A6A6"/>
+              <w:left w:val="single" w:sz="4" w:space="0" w:color="A6A6A6"/>
+              <w:bottom w:val="single" w:sz="4" w:space="0" w:color="A6A6A6"/>
+              <w:right w:val="single" w:sz="4" w:space="0" w:color="A6A6A6"/>
+            </w:tcBorders>
+            <w:tcMar>
+              <w:top w:w="0" w:type="dxa"/>
+              <w:left w:w="108" w:type="dxa"/>
+              <w:bottom w:w="0" w:type="dxa"/>
+              <w:right w:w="108" w:type="dxa"/>
+            </w:tcMar>
+            <w:vAlign w:val="center"/>
+          </w:tcPr>
+          <w:p>
+            <w:pPr>
+              <w:pStyle w:val="TableText"/>
+              <w:jc w:val="center"/>
+              <w:rPr>
+                <w:rFonts w:ascii="Century Gothic" w:hAnsi="Century Gothic"/>
+                <w:color w:val="000000"/>
+                <w:sz w:val="18"/>
+              </w:rPr>
+            </w:pPr>
+            <w:r>
+              <w:rPr>
+                <w:rFonts w:ascii="Century Gothic" w:hAnsi="Century Gothic"/>
+                <w:color w:val="000000"/>
+                <w:sz w:val="18"/>
+              </w:rPr>
+              <w:t>4/16/2023</w:t>
+            </w:r>
+          </w:p>
+        </w:tc>
+        <w:tc>
+          <w:tcPr>
+            <w:tcW w:w="1211" w:type="dxa"/>
+            <w:tcBorders>
+              <w:top w:val="single" w:sz="4" w:space="0" w:color="A6A6A6"/>
+              <w:left w:val="single" w:sz="4" w:space="0" w:color="A6A6A6"/>
+              <w:bottom w:val="single" w:sz="4" w:space="0" w:color="A6A6A6"/>
+              <w:right w:val="single" w:sz="4" w:space="0" w:color="A6A6A6"/>
+            </w:tcBorders>
+            <w:tcMar>
+              <w:top w:w="0" w:type="dxa"/>
+              <w:left w:w="108" w:type="dxa"/>
+              <w:bottom w:w="0" w:type="dxa"/>
+              <w:right w:w="108" w:type="dxa"/>
+            </w:tcMar>
+            <w:vAlign w:val="center"/>
+          </w:tcPr>
+          <w:p>
+            <w:pPr>
+              <w:pStyle w:val="TableText"/>
+              <w:jc w:val="center"/>
+              <w:rPr>
+                <w:rFonts w:ascii="Century Gothic" w:hAnsi="Century Gothic"/>
+                <w:color w:val="000000"/>
+                <w:sz w:val="18"/>
+              </w:rPr>
+            </w:pPr>
+            <w:r>
+              <w:rPr>
+                <w:rFonts w:ascii="Century Gothic" w:hAnsi="Century Gothic"/>
+                <w:color w:val="000000"/>
+                <w:sz w:val="18"/>
+              </w:rPr>
+              <w:t>0.4.5</w:t>
+            </w:r>
+          </w:p>
+        </w:tc>
+        <w:tc>
+          <w:tcPr>
+            <w:tcW w:w="4924" w:type="dxa"/>
+            <w:tcBorders>
+              <w:top w:val="single" w:sz="4" w:space="0" w:color="A6A6A6"/>
+              <w:left w:val="single" w:sz="4" w:space="0" w:color="A6A6A6"/>
+              <w:bottom w:val="single" w:sz="4" w:space="0" w:color="A6A6A6"/>
+              <w:right w:val="single" w:sz="4" w:space="0" w:color="A6A6A6"/>
+            </w:tcBorders>
+            <w:tcMar>
+              <w:top w:w="0" w:type="dxa"/>
+              <w:left w:w="108" w:type="dxa"/>
+              <w:bottom w:w="0" w:type="dxa"/>
+              <w:right w:w="108" w:type="dxa"/>
+            </w:tcMar>
+            <w:vAlign w:val="center"/>
+          </w:tcPr>
+          <w:p>
+            <w:pPr>
+              <w:pStyle w:val="TableText"/>
+              <w:rPr>
+                <w:rFonts w:ascii="Century Gothic" w:hAnsi="Century Gothic"/>
+                <w:color w:val="000000"/>
+                <w:sz w:val="18"/>
+              </w:rPr>
+            </w:pPr>
+            <w:r>
+              <w:rPr>
+                <w:rFonts w:ascii="Century Gothic" w:hAnsi="Century Gothic"/>
+                <w:color w:val="000000"/>
+                <w:sz w:val="18"/>
+              </w:rPr>
+              <w:t>Adding UI Elements for all of our upcoming features</w:t>
+            </w:r>
+          </w:p>
+        </w:tc>
+        <w:tc>
+          <w:tcPr>
+            <w:tcW w:w="2609" w:type="dxa"/>
+            <w:tcBorders>
+              <w:top w:val="single" w:sz="4" w:space="0" w:color="A6A6A6"/>
+              <w:left w:val="single" w:sz="4" w:space="0" w:color="A6A6A6"/>
+              <w:bottom w:val="single" w:sz="4" w:space="0" w:color="A6A6A6"/>
+              <w:right w:val="single" w:sz="4" w:space="0" w:color="A6A6A6"/>
+            </w:tcBorders>
+            <w:tcMar>
+              <w:top w:w="0" w:type="dxa"/>
+              <w:left w:w="108" w:type="dxa"/>
+              <w:bottom w:w="0" w:type="dxa"/>
+              <w:right w:w="108" w:type="dxa"/>
+            </w:tcMar>
+            <w:vAlign w:val="center"/>
+          </w:tcPr>
+          <w:p>
+            <w:pPr>
+              <w:pStyle w:val="TableText"/>
+              <w:rPr>
+                <w:rFonts w:ascii="Century Gothic" w:hAnsi="Century Gothic"/>
+                <w:color w:val="000000"/>
+                <w:sz w:val="18"/>
+              </w:rPr>
+            </w:pPr>
+            <w:r>
+              <w:rPr>
+                <w:rFonts w:ascii="Century Gothic" w:hAnsi="Century Gothic"/>
+                <w:color w:val="000000"/>
+                <w:sz w:val="18"/>
+              </w:rPr>
+              <w:t>Jacob Wiles</w:t>
+            </w:r>
+          </w:p>
+        </w:tc>
+      </w:tr>
+      <w:tr>
+        <w:trPr>
+          <w:cantSplit/>
+          <w:trHeight w:val="403"/>
+        </w:trPr>
+        <w:tc>
+          <w:tcPr>
+            <w:tcW w:w="1938" w:type="dxa"/>
+            <w:tcBorders>
+              <w:top w:val="single" w:sz="4" w:space="0" w:color="A6A6A6"/>
+              <w:left w:val="single" w:sz="4" w:space="0" w:color="A6A6A6"/>
+              <w:bottom w:val="single" w:sz="4" w:space="0" w:color="A6A6A6"/>
+              <w:right w:val="single" w:sz="4" w:space="0" w:color="A6A6A6"/>
+            </w:tcBorders>
+            <w:tcMar>
+              <w:top w:w="0" w:type="dxa"/>
+              <w:left w:w="108" w:type="dxa"/>
+              <w:bottom w:w="0" w:type="dxa"/>
+              <w:right w:w="108" w:type="dxa"/>
+            </w:tcMar>
+            <w:vAlign w:val="center"/>
+          </w:tcPr>
+          <w:p>
+            <w:pPr>
+              <w:pStyle w:val="TableText"/>
+              <w:jc w:val="center"/>
+              <w:rPr>
+                <w:rFonts w:ascii="Century Gothic" w:hAnsi="Century Gothic"/>
+                <w:color w:val="000000"/>
+                <w:sz w:val="18"/>
+              </w:rPr>
+            </w:pPr>
+            <w:r>
+              <w:rPr>
+                <w:rFonts w:ascii="Century Gothic" w:hAnsi="Century Gothic"/>
+                <w:color w:val="000000"/>
+                <w:sz w:val="18"/>
+              </w:rPr>
+              <w:t>4/18/2023</w:t>
+            </w:r>
+          </w:p>
+        </w:tc>
+        <w:tc>
+          <w:tcPr>
+            <w:tcW w:w="1211" w:type="dxa"/>
+            <w:tcBorders>
+              <w:top w:val="single" w:sz="4" w:space="0" w:color="A6A6A6"/>
+              <w:left w:val="single" w:sz="4" w:space="0" w:color="A6A6A6"/>
+              <w:bottom w:val="single" w:sz="4" w:space="0" w:color="A6A6A6"/>
+              <w:right w:val="single" w:sz="4" w:space="0" w:color="A6A6A6"/>
+            </w:tcBorders>
+            <w:tcMar>
+              <w:top w:w="0" w:type="dxa"/>
+              <w:left w:w="108" w:type="dxa"/>
+              <w:bottom w:w="0" w:type="dxa"/>
+              <w:right w:w="108" w:type="dxa"/>
+            </w:tcMar>
+            <w:vAlign w:val="center"/>
+          </w:tcPr>
+          <w:p>
+            <w:pPr>
+              <w:pStyle w:val="TableText"/>
+              <w:jc w:val="center"/>
+              <w:rPr>
+                <w:rFonts w:ascii="Century Gothic" w:hAnsi="Century Gothic"/>
+                <w:color w:val="000000"/>
+                <w:sz w:val="18"/>
+              </w:rPr>
+            </w:pPr>
+            <w:r>
+              <w:rPr>
+                <w:rFonts w:ascii="Century Gothic" w:hAnsi="Century Gothic"/>
+                <w:color w:val="000000"/>
+                <w:sz w:val="18"/>
+              </w:rPr>
+              <w:t>0.4.6</w:t>
+            </w:r>
+          </w:p>
+        </w:tc>
+        <w:tc>
+          <w:tcPr>
+            <w:tcW w:w="4924" w:type="dxa"/>
+            <w:tcBorders>
+              <w:top w:val="single" w:sz="4" w:space="0" w:color="A6A6A6"/>
+              <w:left w:val="single" w:sz="4" w:space="0" w:color="A6A6A6"/>
+              <w:bottom w:val="single" w:sz="4" w:space="0" w:color="A6A6A6"/>
+              <w:right w:val="single" w:sz="4" w:space="0" w:color="A6A6A6"/>
+            </w:tcBorders>
+            <w:tcMar>
+              <w:top w:w="0" w:type="dxa"/>
+              <w:left w:w="108" w:type="dxa"/>
+              <w:bottom w:w="0" w:type="dxa"/>
+              <w:right w:w="108" w:type="dxa"/>
+            </w:tcMar>
+            <w:vAlign w:val="center"/>
+          </w:tcPr>
+          <w:p>
+            <w:pPr>
+              <w:pStyle w:val="TableText"/>
+              <w:rPr>
+                <w:rFonts w:ascii="Century Gothic" w:hAnsi="Century Gothic"/>
+                <w:color w:val="000000"/>
+                <w:sz w:val="18"/>
+              </w:rPr>
+            </w:pPr>
+            <w:r>
+              <w:rPr>
+                <w:rFonts w:ascii="Century Gothic" w:hAnsi="Century Gothic"/>
+                <w:color w:val="000000"/>
+                <w:sz w:val="18"/>
+              </w:rPr>
+              <w:t>Adding a separate Login Screen</w:t>
+            </w:r>
+          </w:p>
+        </w:tc>
+        <w:tc>
+          <w:tcPr>
+            <w:tcW w:w="2609" w:type="dxa"/>
+            <w:tcBorders>
+              <w:top w:val="single" w:sz="4" w:space="0" w:color="A6A6A6"/>
+              <w:left w:val="single" w:sz="4" w:space="0" w:color="A6A6A6"/>
+              <w:bottom w:val="single" w:sz="4" w:space="0" w:color="A6A6A6"/>
+              <w:right w:val="single" w:sz="4" w:space="0" w:color="A6A6A6"/>
+            </w:tcBorders>
+            <w:tcMar>
+              <w:top w:w="0" w:type="dxa"/>
+              <w:left w:w="108" w:type="dxa"/>
+              <w:bottom w:w="0" w:type="dxa"/>
+              <w:right w:w="108" w:type="dxa"/>
+            </w:tcMar>
+            <w:vAlign w:val="center"/>
+          </w:tcPr>
+          <w:p>
+            <w:pPr>
+              <w:pStyle w:val="TableText"/>
+              <w:rPr>
+                <w:rFonts w:ascii="Century Gothic" w:hAnsi="Century Gothic"/>
+                <w:color w:val="000000"/>
+                <w:sz w:val="18"/>
+              </w:rPr>
+            </w:pPr>
+            <w:r>
+              <w:rPr>
+                <w:rFonts w:ascii="Century Gothic" w:hAnsi="Century Gothic"/>
+                <w:color w:val="000000"/>
+                <w:sz w:val="18"/>
+              </w:rPr>
+              <w:t>Michael Dolan</w:t>
+            </w:r>
+          </w:p>
+        </w:tc>
+      </w:tr>
+      <w:tr>
+        <w:trPr>
+          <w:cantSplit/>
+          <w:trHeight w:val="403"/>
+        </w:trPr>
+        <w:tc>
+          <w:tcPr>
+            <w:tcW w:w="1938" w:type="dxa"/>
+            <w:tcBorders>
+              <w:top w:val="single" w:sz="4" w:space="0" w:color="A6A6A6"/>
+              <w:left w:val="single" w:sz="4" w:space="0" w:color="A6A6A6"/>
+              <w:bottom w:val="single" w:sz="4" w:space="0" w:color="A6A6A6"/>
+              <w:right w:val="single" w:sz="4" w:space="0" w:color="A6A6A6"/>
+            </w:tcBorders>
+            <w:tcMar>
+              <w:top w:w="0" w:type="dxa"/>
+              <w:left w:w="108" w:type="dxa"/>
+              <w:bottom w:w="0" w:type="dxa"/>
+              <w:right w:w="108" w:type="dxa"/>
+            </w:tcMar>
+            <w:vAlign w:val="center"/>
+          </w:tcPr>
+          <w:p>
+            <w:pPr>
+              <w:pStyle w:val="TableText"/>
+              <w:jc w:val="center"/>
+              <w:rPr>
+                <w:rFonts w:ascii="Century Gothic" w:hAnsi="Century Gothic"/>
+                <w:color w:val="000000"/>
+                <w:sz w:val="18"/>
+              </w:rPr>
+            </w:pPr>
+            <w:r>
+              <w:rPr>
+                <w:rFonts w:ascii="Century Gothic" w:hAnsi="Century Gothic"/>
+                <w:color w:val="000000"/>
+                <w:sz w:val="18"/>
+              </w:rPr>
+              <w:t>4/19/2023</w:t>
+            </w:r>
+          </w:p>
+        </w:tc>
+        <w:tc>
+          <w:tcPr>
+            <w:tcW w:w="1211" w:type="dxa"/>
+            <w:tcBorders>
+              <w:top w:val="single" w:sz="4" w:space="0" w:color="A6A6A6"/>
+              <w:left w:val="single" w:sz="4" w:space="0" w:color="A6A6A6"/>
+              <w:bottom w:val="single" w:sz="4" w:space="0" w:color="A6A6A6"/>
+              <w:right w:val="single" w:sz="4" w:space="0" w:color="A6A6A6"/>
+            </w:tcBorders>
+            <w:tcMar>
+              <w:top w:w="0" w:type="dxa"/>
+              <w:left w:w="108" w:type="dxa"/>
+              <w:bottom w:w="0" w:type="dxa"/>
+              <w:right w:w="108" w:type="dxa"/>
+            </w:tcMar>
+            <w:vAlign w:val="center"/>
+          </w:tcPr>
+          <w:p>
+            <w:pPr>
+              <w:pStyle w:val="TableText"/>
+              <w:jc w:val="center"/>
+              <w:rPr>
+                <w:rFonts w:ascii="Century Gothic" w:hAnsi="Century Gothic"/>
+                <w:color w:val="000000"/>
+                <w:sz w:val="18"/>
+              </w:rPr>
+            </w:pPr>
+            <w:r>
+              <w:rPr>
+                <w:rFonts w:ascii="Century Gothic" w:hAnsi="Century Gothic"/>
+                <w:color w:val="000000"/>
+                <w:sz w:val="18"/>
+              </w:rPr>
+              <w:t>0.4.7</w:t>
+            </w:r>
+          </w:p>
+        </w:tc>
+        <w:tc>
+          <w:tcPr>
+            <w:tcW w:w="4924" w:type="dxa"/>
+            <w:tcBorders>
+              <w:top w:val="single" w:sz="4" w:space="0" w:color="A6A6A6"/>
+              <w:left w:val="single" w:sz="4" w:space="0" w:color="A6A6A6"/>
+              <w:bottom w:val="single" w:sz="4" w:space="0" w:color="A6A6A6"/>
+              <w:right w:val="single" w:sz="4" w:space="0" w:color="A6A6A6"/>
+            </w:tcBorders>
+            <w:tcMar>
+              <w:top w:w="0" w:type="dxa"/>
+              <w:left w:w="108" w:type="dxa"/>
+              <w:bottom w:w="0" w:type="dxa"/>
+              <w:right w:w="108" w:type="dxa"/>
+            </w:tcMar>
+            <w:vAlign w:val="center"/>
+          </w:tcPr>
+          <w:p>
+            <w:pPr>
+              <w:pStyle w:val="TableText"/>
+              <w:rPr>
+                <w:rFonts w:ascii="Century Gothic" w:hAnsi="Century Gothic"/>
+                <w:color w:val="000000"/>
+                <w:sz w:val="18"/>
+              </w:rPr>
+            </w:pPr>
+            <w:r>
+              <w:rPr>
+                <w:rFonts w:ascii="Century Gothic" w:hAnsi="Century Gothic"/>
+                <w:color w:val="000000"/>
+                <w:sz w:val="18"/>
+              </w:rPr>
+              <w:t>Finishing Add New User and Change Password functionality</w:t>
+            </w:r>
+          </w:p>
+        </w:tc>
+        <w:tc>
+          <w:tcPr>
+            <w:tcW w:w="2609" w:type="dxa"/>
+            <w:tcBorders>
+              <w:top w:val="single" w:sz="4" w:space="0" w:color="A6A6A6"/>
+              <w:left w:val="single" w:sz="4" w:space="0" w:color="A6A6A6"/>
+              <w:bottom w:val="single" w:sz="4" w:space="0" w:color="A6A6A6"/>
+              <w:right w:val="single" w:sz="4" w:space="0" w:color="A6A6A6"/>
+            </w:tcBorders>
+            <w:tcMar>
+              <w:top w:w="0" w:type="dxa"/>
+              <w:left w:w="108" w:type="dxa"/>
+              <w:bottom w:w="0" w:type="dxa"/>
+              <w:right w:w="108" w:type="dxa"/>
+            </w:tcMar>
+            <w:vAlign w:val="center"/>
+          </w:tcPr>
+          <w:p>
+            <w:pPr>
+              <w:pStyle w:val="TableText"/>
+              <w:rPr>
+                <w:rFonts w:ascii="Century Gothic" w:hAnsi="Century Gothic"/>
+                <w:color w:val="000000"/>
+                <w:sz w:val="18"/>
+              </w:rPr>
+            </w:pPr>
+            <w:r>
+              <w:rPr>
+                <w:rFonts w:ascii="Century Gothic" w:hAnsi="Century Gothic"/>
+                <w:color w:val="000000"/>
+                <w:sz w:val="18"/>
+              </w:rPr>
+              <w:t>Chris Rodela</w:t>
+            </w:r>
+          </w:p>
+        </w:tc>
+      </w:tr>
+      <w:tr>
+        <w:trPr>
+          <w:cantSplit/>
+          <w:trHeight w:val="403"/>
+        </w:trPr>
+        <w:tc>
+          <w:tcPr>
+            <w:tcW w:w="1938" w:type="dxa"/>
+            <w:tcBorders>
+              <w:top w:val="single" w:sz="4" w:space="0" w:color="A6A6A6"/>
+              <w:left w:val="single" w:sz="4" w:space="0" w:color="A6A6A6"/>
+              <w:bottom w:val="single" w:sz="4" w:space="0" w:color="A6A6A6"/>
+              <w:right w:val="single" w:sz="4" w:space="0" w:color="A6A6A6"/>
+            </w:tcBorders>
+            <w:tcMar>
+              <w:top w:w="0" w:type="dxa"/>
+              <w:left w:w="108" w:type="dxa"/>
+              <w:bottom w:w="0" w:type="dxa"/>
+              <w:right w:w="108" w:type="dxa"/>
+            </w:tcMar>
+            <w:vAlign w:val="center"/>
+          </w:tcPr>
+          <w:p>
+            <w:pPr>
+              <w:pStyle w:val="TableText"/>
+              <w:jc w:val="center"/>
+              <w:rPr>
+                <w:rFonts w:ascii="Century Gothic" w:hAnsi="Century Gothic"/>
+                <w:color w:val="000000"/>
+                <w:sz w:val="18"/>
+              </w:rPr>
+            </w:pPr>
+            <w:r>
+              <w:rPr>
+                <w:rFonts w:ascii="Century Gothic" w:hAnsi="Century Gothic"/>
+                <w:color w:val="000000"/>
+                <w:sz w:val="18"/>
+              </w:rPr>
+              <w:t>4/19/2023</w:t>
+            </w:r>
+          </w:p>
+        </w:tc>
+        <w:tc>
+          <w:tcPr>
+            <w:tcW w:w="1211" w:type="dxa"/>
+            <w:tcBorders>
+              <w:top w:val="single" w:sz="4" w:space="0" w:color="A6A6A6"/>
+              <w:left w:val="single" w:sz="4" w:space="0" w:color="A6A6A6"/>
+              <w:bottom w:val="single" w:sz="4" w:space="0" w:color="A6A6A6"/>
+              <w:right w:val="single" w:sz="4" w:space="0" w:color="A6A6A6"/>
+            </w:tcBorders>
+            <w:tcMar>
+              <w:top w:w="0" w:type="dxa"/>
+              <w:left w:w="108" w:type="dxa"/>
+              <w:bottom w:w="0" w:type="dxa"/>
+              <w:right w:w="108" w:type="dxa"/>
+            </w:tcMar>
+            <w:vAlign w:val="center"/>
+          </w:tcPr>
+          <w:p>
+            <w:pPr>
+              <w:pStyle w:val="TableText"/>
+              <w:jc w:val="center"/>
+              <w:rPr>
+                <w:rFonts w:ascii="Century Gothic" w:hAnsi="Century Gothic"/>
+                <w:color w:val="000000"/>
+                <w:sz w:val="18"/>
+              </w:rPr>
+            </w:pPr>
+            <w:r>
+              <w:rPr>
+                <w:rFonts w:ascii="Century Gothic" w:hAnsi="Century Gothic"/>
+                <w:color w:val="000000"/>
+                <w:sz w:val="18"/>
+              </w:rPr>
+              <w:t>0.4.8</w:t>
+            </w:r>
+          </w:p>
+        </w:tc>
+        <w:tc>
+          <w:tcPr>
+            <w:tcW w:w="4924" w:type="dxa"/>
+            <w:tcBorders>
+              <w:top w:val="single" w:sz="4" w:space="0" w:color="A6A6A6"/>
+              <w:left w:val="single" w:sz="4" w:space="0" w:color="A6A6A6"/>
+              <w:bottom w:val="single" w:sz="4" w:space="0" w:color="A6A6A6"/>
+              <w:right w:val="single" w:sz="4" w:space="0" w:color="A6A6A6"/>
+            </w:tcBorders>
+            <w:tcMar>
+              <w:top w:w="0" w:type="dxa"/>
+              <w:left w:w="108" w:type="dxa"/>
+              <w:bottom w:w="0" w:type="dxa"/>
+              <w:right w:w="108" w:type="dxa"/>
+            </w:tcMar>
+            <w:vAlign w:val="center"/>
+          </w:tcPr>
+          <w:p>
+            <w:pPr>
+              <w:pStyle w:val="TableText"/>
+              <w:rPr>
+                <w:rFonts w:ascii="Century Gothic" w:hAnsi="Century Gothic"/>
+                <w:color w:val="000000"/>
+                <w:sz w:val="18"/>
+              </w:rPr>
+            </w:pPr>
+            <w:r>
+              <w:rPr>
+                <w:rFonts w:ascii="Century Gothic" w:hAnsi="Century Gothic"/>
+                <w:color w:val="000000"/>
+                <w:sz w:val="18"/>
+              </w:rPr>
+              <w:t>Creating AddShopper() Functionality</w:t>
+            </w:r>
+          </w:p>
+        </w:tc>
+        <w:tc>
+          <w:tcPr>
+            <w:tcW w:w="2609" w:type="dxa"/>
+            <w:tcBorders>
+              <w:top w:val="single" w:sz="4" w:space="0" w:color="A6A6A6"/>
+              <w:left w:val="single" w:sz="4" w:space="0" w:color="A6A6A6"/>
+              <w:bottom w:val="single" w:sz="4" w:space="0" w:color="A6A6A6"/>
+              <w:right w:val="single" w:sz="4" w:space="0" w:color="A6A6A6"/>
+            </w:tcBorders>
+            <w:tcMar>
+              <w:top w:w="0" w:type="dxa"/>
+              <w:left w:w="108" w:type="dxa"/>
+              <w:bottom w:w="0" w:type="dxa"/>
+              <w:right w:w="108" w:type="dxa"/>
+            </w:tcMar>
+            <w:vAlign w:val="center"/>
+          </w:tcPr>
+          <w:p>
+            <w:pPr>
+              <w:pStyle w:val="TableText"/>
+              <w:rPr>
+                <w:rFonts w:ascii="Century Gothic" w:hAnsi="Century Gothic"/>
+                <w:color w:val="000000"/>
+                <w:sz w:val="18"/>
+              </w:rPr>
+            </w:pPr>
+            <w:r>
+              <w:rPr>
+                <w:rFonts w:ascii="Century Gothic" w:hAnsi="Century Gothic"/>
+                <w:color w:val="000000"/>
+                <w:sz w:val="18"/>
+              </w:rPr>
+              <w:t>Michael Dolan</w:t>
+            </w:r>
+          </w:p>
+        </w:tc>
+      </w:tr>
+      <w:tr>
+        <w:trPr>
+          <w:cantSplit/>
+          <w:trHeight w:val="403"/>
+        </w:trPr>
+        <w:tc>
+          <w:tcPr>
+            <w:tcW w:w="1938" w:type="dxa"/>
+            <w:tcBorders>
+              <w:top w:val="single" w:sz="4" w:space="0" w:color="A6A6A6"/>
+              <w:left w:val="single" w:sz="4" w:space="0" w:color="A6A6A6"/>
+              <w:bottom w:val="single" w:sz="4" w:space="0" w:color="A6A6A6"/>
+              <w:right w:val="single" w:sz="4" w:space="0" w:color="A6A6A6"/>
+            </w:tcBorders>
+            <w:tcMar>
+              <w:top w:w="0" w:type="dxa"/>
+              <w:left w:w="108" w:type="dxa"/>
+              <w:bottom w:w="0" w:type="dxa"/>
+              <w:right w:w="108" w:type="dxa"/>
+            </w:tcMar>
+            <w:vAlign w:val="center"/>
+          </w:tcPr>
+          <w:p>
+            <w:pPr>
+              <w:pStyle w:val="TableText"/>
+              <w:jc w:val="center"/>
+              <w:rPr>
+                <w:rFonts w:ascii="Century Gothic" w:hAnsi="Century Gothic"/>
+                <w:color w:val="000000"/>
+                <w:sz w:val="18"/>
+              </w:rPr>
+            </w:pPr>
+            <w:r>
+              <w:rPr>
+                <w:rFonts w:ascii="Century Gothic" w:hAnsi="Century Gothic"/>
+                <w:color w:val="000000"/>
+                <w:sz w:val="18"/>
+              </w:rPr>
+              <w:t>4/19/2023</w:t>
+            </w:r>
+          </w:p>
+        </w:tc>
+        <w:tc>
+          <w:tcPr>
+            <w:tcW w:w="1211" w:type="dxa"/>
+            <w:tcBorders>
+              <w:top w:val="single" w:sz="4" w:space="0" w:color="A6A6A6"/>
+              <w:left w:val="single" w:sz="4" w:space="0" w:color="A6A6A6"/>
+              <w:bottom w:val="single" w:sz="4" w:space="0" w:color="A6A6A6"/>
+              <w:right w:val="single" w:sz="4" w:space="0" w:color="A6A6A6"/>
+            </w:tcBorders>
+            <w:tcMar>
+              <w:top w:w="0" w:type="dxa"/>
+              <w:left w:w="108" w:type="dxa"/>
+              <w:bottom w:w="0" w:type="dxa"/>
+              <w:right w:w="108" w:type="dxa"/>
+            </w:tcMar>
+            <w:vAlign w:val="center"/>
+          </w:tcPr>
+          <w:p>
+            <w:pPr>
+              <w:pStyle w:val="TableText"/>
+              <w:jc w:val="center"/>
+              <w:rPr>
+                <w:rFonts w:ascii="Century Gothic" w:hAnsi="Century Gothic"/>
+                <w:color w:val="000000"/>
+                <w:sz w:val="18"/>
+              </w:rPr>
+            </w:pPr>
+            <w:r>
+              <w:rPr>
+                <w:rFonts w:ascii="Century Gothic" w:hAnsi="Century Gothic"/>
+                <w:color w:val="000000"/>
+                <w:sz w:val="18"/>
+              </w:rPr>
+              <w:t>0.4.8.1</w:t>
+            </w:r>
+          </w:p>
+        </w:tc>
+        <w:tc>
+          <w:tcPr>
+            <w:tcW w:w="4924" w:type="dxa"/>
+            <w:tcBorders>
+              <w:top w:val="single" w:sz="4" w:space="0" w:color="A6A6A6"/>
+              <w:left w:val="single" w:sz="4" w:space="0" w:color="A6A6A6"/>
+              <w:bottom w:val="single" w:sz="4" w:space="0" w:color="A6A6A6"/>
+              <w:right w:val="single" w:sz="4" w:space="0" w:color="A6A6A6"/>
+            </w:tcBorders>
+            <w:tcMar>
+              <w:top w:w="0" w:type="dxa"/>
+              <w:left w:w="108" w:type="dxa"/>
+              <w:bottom w:w="0" w:type="dxa"/>
+              <w:right w:w="108" w:type="dxa"/>
+            </w:tcMar>
+            <w:vAlign w:val="center"/>
+          </w:tcPr>
+          <w:p>
+            <w:pPr>
+              <w:pStyle w:val="TableText"/>
+              <w:rPr>
+                <w:rFonts w:ascii="Century Gothic" w:hAnsi="Century Gothic"/>
+                <w:color w:val="000000"/>
+                <w:sz w:val="18"/>
+              </w:rPr>
+            </w:pPr>
+            <w:r>
+              <w:rPr>
+                <w:rFonts w:ascii="Century Gothic" w:hAnsi="Century Gothic"/>
+                <w:color w:val="000000"/>
+                <w:sz w:val="18"/>
+              </w:rPr>
+              <w:t>Bug fix for getting all of the Admin features enabled when logging in as an Admin</w:t>
+            </w:r>
+          </w:p>
+        </w:tc>
+        <w:tc>
+          <w:tcPr>
+            <w:tcW w:w="2609" w:type="dxa"/>
+            <w:tcBorders>
+              <w:top w:val="single" w:sz="4" w:space="0" w:color="A6A6A6"/>
+              <w:left w:val="single" w:sz="4" w:space="0" w:color="A6A6A6"/>
+              <w:bottom w:val="single" w:sz="4" w:space="0" w:color="A6A6A6"/>
+              <w:right w:val="single" w:sz="4" w:space="0" w:color="A6A6A6"/>
+            </w:tcBorders>
+            <w:tcMar>
+              <w:top w:w="0" w:type="dxa"/>
+              <w:left w:w="108" w:type="dxa"/>
+              <w:bottom w:w="0" w:type="dxa"/>
+              <w:right w:w="108" w:type="dxa"/>
+            </w:tcMar>
+            <w:vAlign w:val="center"/>
+          </w:tcPr>
+          <w:p>
+            <w:pPr>
+              <w:pStyle w:val="TableText"/>
+              <w:rPr>
+                <w:rFonts w:ascii="Century Gothic" w:hAnsi="Century Gothic"/>
+                <w:color w:val="000000"/>
+                <w:sz w:val="18"/>
+              </w:rPr>
+            </w:pPr>
+            <w:r>
+              <w:rPr>
+                <w:rFonts w:ascii="Century Gothic" w:hAnsi="Century Gothic"/>
+                <w:color w:val="000000"/>
+                <w:sz w:val="18"/>
+              </w:rPr>
+              <w:t>Michael Dolan</w:t>
+            </w:r>
+          </w:p>
+        </w:tc>
+      </w:tr>
+      <w:tr>
+        <w:trPr>
+          <w:cantSplit/>
+          <w:trHeight w:val="403"/>
+        </w:trPr>
+        <w:tc>
+          <w:tcPr>
+            <w:tcW w:w="1938" w:type="dxa"/>
+            <w:tcBorders>
+              <w:top w:val="single" w:sz="4" w:space="0" w:color="A6A6A6"/>
+              <w:left w:val="single" w:sz="4" w:space="0" w:color="A6A6A6"/>
+              <w:bottom w:val="single" w:sz="4" w:space="0" w:color="A6A6A6"/>
+              <w:right w:val="single" w:sz="4" w:space="0" w:color="A6A6A6"/>
+            </w:tcBorders>
+            <w:tcMar>
+              <w:top w:w="0" w:type="dxa"/>
+              <w:left w:w="108" w:type="dxa"/>
+              <w:bottom w:w="0" w:type="dxa"/>
+              <w:right w:w="108" w:type="dxa"/>
+            </w:tcMar>
+            <w:vAlign w:val="center"/>
+          </w:tcPr>
+          <w:p>
+            <w:pPr>
+              <w:pStyle w:val="TableText"/>
+              <w:jc w:val="center"/>
+              <w:rPr>
+                <w:rFonts w:ascii="Century Gothic" w:hAnsi="Century Gothic"/>
+                <w:color w:val="000000"/>
+                <w:sz w:val="18"/>
+              </w:rPr>
+            </w:pPr>
+            <w:r>
+              <w:rPr>
+                <w:rFonts w:ascii="Century Gothic" w:hAnsi="Century Gothic"/>
+                <w:color w:val="000000"/>
+                <w:sz w:val="18"/>
+              </w:rPr>
+              <w:t>4/19/2023</w:t>
+            </w:r>
+          </w:p>
+        </w:tc>
+        <w:tc>
+          <w:tcPr>
+            <w:tcW w:w="1211" w:type="dxa"/>
+            <w:tcBorders>
+              <w:top w:val="single" w:sz="4" w:space="0" w:color="A6A6A6"/>
+              <w:left w:val="single" w:sz="4" w:space="0" w:color="A6A6A6"/>
+              <w:bottom w:val="single" w:sz="4" w:space="0" w:color="A6A6A6"/>
+              <w:right w:val="single" w:sz="4" w:space="0" w:color="A6A6A6"/>
+            </w:tcBorders>
+            <w:tcMar>
+              <w:top w:w="0" w:type="dxa"/>
+              <w:left w:w="108" w:type="dxa"/>
+              <w:bottom w:w="0" w:type="dxa"/>
+              <w:right w:w="108" w:type="dxa"/>
+            </w:tcMar>
+            <w:vAlign w:val="center"/>
+          </w:tcPr>
+          <w:p>
+            <w:pPr>
+              <w:pStyle w:val="TableText"/>
+              <w:jc w:val="center"/>
+              <w:rPr>
+                <w:rFonts w:ascii="Century Gothic" w:hAnsi="Century Gothic"/>
+                <w:color w:val="000000"/>
+                <w:sz w:val="18"/>
+              </w:rPr>
+            </w:pPr>
+            <w:r>
+              <w:rPr>
+                <w:rFonts w:ascii="Century Gothic" w:hAnsi="Century Gothic"/>
+                <w:color w:val="000000"/>
+                <w:sz w:val="18"/>
+              </w:rPr>
+              <w:t>0.4.9</w:t>
+            </w:r>
+          </w:p>
+        </w:tc>
+        <w:tc>
+          <w:tcPr>
+            <w:tcW w:w="4924" w:type="dxa"/>
+            <w:tcBorders>
+              <w:top w:val="single" w:sz="4" w:space="0" w:color="A6A6A6"/>
+              <w:left w:val="single" w:sz="4" w:space="0" w:color="A6A6A6"/>
+              <w:bottom w:val="single" w:sz="4" w:space="0" w:color="A6A6A6"/>
+              <w:right w:val="single" w:sz="4" w:space="0" w:color="A6A6A6"/>
+            </w:tcBorders>
+            <w:tcMar>
+              <w:top w:w="0" w:type="dxa"/>
+              <w:left w:w="108" w:type="dxa"/>
+              <w:bottom w:w="0" w:type="dxa"/>
+              <w:right w:w="108" w:type="dxa"/>
+            </w:tcMar>
+            <w:vAlign w:val="center"/>
+          </w:tcPr>
+          <w:p>
+            <w:pPr>
+              <w:pStyle w:val="TableText"/>
+              <w:rPr>
+                <w:rFonts w:ascii="Century Gothic" w:hAnsi="Century Gothic"/>
+                <w:color w:val="000000"/>
+                <w:sz w:val="18"/>
+              </w:rPr>
+            </w:pPr>
+            <w:r>
+              <w:rPr>
+                <w:rFonts w:ascii="Century Gothic" w:hAnsi="Century Gothic"/>
+                <w:color w:val="000000"/>
+                <w:sz w:val="18"/>
+              </w:rPr>
+              <w:t>Finishing Purchasing Shopping List Functionality</w:t>
+            </w:r>
+          </w:p>
+        </w:tc>
+        <w:tc>
+          <w:tcPr>
+            <w:tcW w:w="2609" w:type="dxa"/>
+            <w:tcBorders>
+              <w:top w:val="single" w:sz="4" w:space="0" w:color="A6A6A6"/>
+              <w:left w:val="single" w:sz="4" w:space="0" w:color="A6A6A6"/>
+              <w:bottom w:val="single" w:sz="4" w:space="0" w:color="A6A6A6"/>
+              <w:right w:val="single" w:sz="4" w:space="0" w:color="A6A6A6"/>
+            </w:tcBorders>
+            <w:tcMar>
+              <w:top w:w="0" w:type="dxa"/>
+              <w:left w:w="108" w:type="dxa"/>
+              <w:bottom w:w="0" w:type="dxa"/>
+              <w:right w:w="108" w:type="dxa"/>
+            </w:tcMar>
+            <w:vAlign w:val="center"/>
+          </w:tcPr>
+          <w:p>
+            <w:pPr>
+              <w:pStyle w:val="TableText"/>
+              <w:rPr>
+                <w:rFonts w:ascii="Century Gothic" w:hAnsi="Century Gothic"/>
+                <w:color w:val="000000"/>
+                <w:sz w:val="18"/>
+              </w:rPr>
+            </w:pPr>
+            <w:r>
+              <w:rPr>
+                <w:rFonts w:ascii="Century Gothic" w:hAnsi="Century Gothic"/>
+                <w:color w:val="000000"/>
+                <w:sz w:val="18"/>
+              </w:rPr>
+              <w:t>Michael Dolan</w:t>
+            </w:r>
+          </w:p>
+        </w:tc>
+      </w:tr>
+      <w:tr>
+        <w:trPr>
+          <w:cantSplit/>
+          <w:trHeight w:val="403"/>
+        </w:trPr>
+        <w:tc>
+          <w:tcPr>
+            <w:tcW w:w="1938" w:type="dxa"/>
+            <w:tcBorders>
+              <w:top w:val="single" w:sz="4" w:space="0" w:color="A6A6A6"/>
+              <w:left w:val="single" w:sz="4" w:space="0" w:color="A6A6A6"/>
+              <w:bottom w:val="single" w:sz="4" w:space="0" w:color="A6A6A6"/>
+              <w:right w:val="single" w:sz="4" w:space="0" w:color="A6A6A6"/>
+            </w:tcBorders>
+            <w:tcMar>
+              <w:top w:w="0" w:type="dxa"/>
+              <w:left w:w="108" w:type="dxa"/>
+              <w:bottom w:w="0" w:type="dxa"/>
+              <w:right w:w="108" w:type="dxa"/>
+            </w:tcMar>
+            <w:vAlign w:val="center"/>
+          </w:tcPr>
+          <w:p>
+            <w:pPr>
+              <w:pStyle w:val="TableText"/>
+              <w:jc w:val="center"/>
+              <w:rPr>
+                <w:rFonts w:ascii="Century Gothic" w:hAnsi="Century Gothic"/>
+                <w:color w:val="000000"/>
+                <w:sz w:val="18"/>
+              </w:rPr>
+            </w:pPr>
+            <w:r>
+              <w:rPr>
+                <w:rFonts w:ascii="Century Gothic" w:hAnsi="Century Gothic"/>
+                <w:color w:val="000000"/>
+                <w:sz w:val="18"/>
+              </w:rPr>
+              <w:t>4/19/2023</w:t>
+            </w:r>
+          </w:p>
+        </w:tc>
+        <w:tc>
+          <w:tcPr>
+            <w:tcW w:w="1211" w:type="dxa"/>
+            <w:tcBorders>
+              <w:top w:val="single" w:sz="4" w:space="0" w:color="A6A6A6"/>
+              <w:left w:val="single" w:sz="4" w:space="0" w:color="A6A6A6"/>
+              <w:bottom w:val="single" w:sz="4" w:space="0" w:color="A6A6A6"/>
+              <w:right w:val="single" w:sz="4" w:space="0" w:color="A6A6A6"/>
+            </w:tcBorders>
+            <w:tcMar>
+              <w:top w:w="0" w:type="dxa"/>
+              <w:left w:w="108" w:type="dxa"/>
+              <w:bottom w:w="0" w:type="dxa"/>
+              <w:right w:w="108" w:type="dxa"/>
+            </w:tcMar>
+            <w:vAlign w:val="center"/>
+          </w:tcPr>
+          <w:p>
+            <w:pPr>
+              <w:pStyle w:val="TableText"/>
+              <w:jc w:val="center"/>
+              <w:rPr>
+                <w:rFonts w:ascii="Century Gothic" w:hAnsi="Century Gothic"/>
+                <w:color w:val="000000"/>
+                <w:sz w:val="18"/>
+              </w:rPr>
+            </w:pPr>
+            <w:r>
+              <w:rPr>
+                <w:rFonts w:ascii="Century Gothic" w:hAnsi="Century Gothic"/>
+                <w:color w:val="000000"/>
+                <w:sz w:val="18"/>
+              </w:rPr>
+              <w:t>0.5.0</w:t>
+            </w:r>
+          </w:p>
+        </w:tc>
+        <w:tc>
+          <w:tcPr>
+            <w:tcW w:w="4924" w:type="dxa"/>
+            <w:tcBorders>
+              <w:top w:val="single" w:sz="4" w:space="0" w:color="A6A6A6"/>
+              <w:left w:val="single" w:sz="4" w:space="0" w:color="A6A6A6"/>
+              <w:bottom w:val="single" w:sz="4" w:space="0" w:color="A6A6A6"/>
+              <w:right w:val="single" w:sz="4" w:space="0" w:color="A6A6A6"/>
+            </w:tcBorders>
+            <w:tcMar>
+              <w:top w:w="0" w:type="dxa"/>
+              <w:left w:w="108" w:type="dxa"/>
+              <w:bottom w:w="0" w:type="dxa"/>
+              <w:right w:w="108" w:type="dxa"/>
+            </w:tcMar>
+            <w:vAlign w:val="center"/>
+          </w:tcPr>
+          <w:p>
+            <w:pPr>
+              <w:pStyle w:val="TableText"/>
+              <w:rPr>
+                <w:rFonts w:ascii="Century Gothic" w:hAnsi="Century Gothic"/>
+                <w:color w:val="000000"/>
+                <w:sz w:val="18"/>
+              </w:rPr>
+            </w:pPr>
+            <w:r>
+              <w:rPr>
+                <w:rFonts w:ascii="Century Gothic" w:hAnsi="Century Gothic"/>
+                <w:color w:val="000000"/>
+                <w:sz w:val="18"/>
+              </w:rPr>
+              <w:t>Finishing the Final New Feature, Getting a list of books that we have a low quantity of</w:t>
+            </w:r>
+            <w:r>
+              <w:rPr>
+                <w:rFonts w:ascii="Century Gothic" w:hAnsi="Century Gothic"/>
+                <w:color w:val="000000"/>
+                <w:sz w:val="18"/>
+              </w:rPr>
+              <w:t>. Completing the documentation for the final turn in.</w:t>
+            </w:r>
+          </w:p>
+        </w:tc>
+        <w:tc>
+          <w:tcPr>
+            <w:tcW w:w="2609" w:type="dxa"/>
+            <w:tcBorders>
+              <w:top w:val="single" w:sz="4" w:space="0" w:color="A6A6A6"/>
+              <w:left w:val="single" w:sz="4" w:space="0" w:color="A6A6A6"/>
+              <w:bottom w:val="single" w:sz="4" w:space="0" w:color="A6A6A6"/>
+              <w:right w:val="single" w:sz="4" w:space="0" w:color="A6A6A6"/>
+            </w:tcBorders>
+            <w:tcMar>
+              <w:top w:w="0" w:type="dxa"/>
+              <w:left w:w="108" w:type="dxa"/>
+              <w:bottom w:w="0" w:type="dxa"/>
+              <w:right w:w="108" w:type="dxa"/>
+            </w:tcMar>
+            <w:vAlign w:val="center"/>
+          </w:tcPr>
+          <w:p>
+            <w:pPr>
+              <w:pStyle w:val="TableText"/>
+              <w:rPr>
+                <w:rFonts w:ascii="Century Gothic" w:hAnsi="Century Gothic"/>
+                <w:color w:val="000000"/>
+                <w:sz w:val="18"/>
+              </w:rPr>
+            </w:pPr>
+            <w:r>
+              <w:rPr>
+                <w:rFonts w:ascii="Century Gothic" w:hAnsi="Century Gothic"/>
+                <w:color w:val="000000"/>
+                <w:sz w:val="18"/>
+              </w:rPr>
+              <w:t>Chris Rodela</w:t>
+            </w:r>
           </w:p>
         </w:tc>
       </w:tr>
@@ -6999,49 +8436,7 @@
         <w:rPr>
           <w:rFonts w:ascii="Century Gothic" w:hAnsi="Century Gothic"/>
         </w:rPr>
-        <w:t xml:space="preserve"> </w:t>
-      </w:r>
-      <w:r>
-        <w:rPr>
-          <w:rFonts w:ascii="Century Gothic" w:hAnsi="Century Gothic"/>
-        </w:rPr>
-        <w:t xml:space="preserve">– </w:t>
-      </w:r>
-      <w:r>
-        <w:rPr>
-          <w:rFonts w:ascii="Century Gothic" w:hAnsi="Century Gothic"/>
-        </w:rPr>
-        <w:t>A</w:t>
-      </w:r>
-      <w:r>
-        <w:rPr>
-          <w:rFonts w:ascii="Century Gothic" w:hAnsi="Century Gothic"/>
-        </w:rPr>
-        <w:t xml:space="preserve"> small </w:t>
-      </w:r>
-      <w:r>
-        <w:rPr>
-          <w:rFonts w:ascii="Century Gothic" w:hAnsi="Century Gothic"/>
-        </w:rPr>
-        <w:t>image</w:t>
-      </w:r>
-      <w:r>
-        <w:rPr>
-          <w:rFonts w:ascii="Century Gothic" w:hAnsi="Century Gothic"/>
-        </w:rPr>
-        <w:t xml:space="preserve"> appears before our program begins </w:t>
-      </w:r>
-      <w:r>
-        <w:rPr>
-          <w:rFonts w:ascii="Century Gothic" w:hAnsi="Century Gothic"/>
-        </w:rPr>
-        <w:t xml:space="preserve">to initiate </w:t>
-      </w:r>
-      <w:r>
-        <w:rPr>
-          <w:rFonts w:ascii="Century Gothic" w:hAnsi="Century Gothic"/>
-        </w:rPr>
-        <w:t>its startup process.</w:t>
+        <w:t xml:space="preserve"> – A small image appears before our program begins to initiate its startup process.</w:t>
       </w:r>
       <w:r>
         <w:rPr>
@@ -7474,19 +8869,7 @@
         <w:rPr>
           <w:rFonts w:ascii="Century Gothic" w:hAnsi="Century Gothic"/>
         </w:rPr>
-        <w:t>Notes File Dialog</w:t>
-      </w:r>
-      <w:r>
-        <w:rPr>
-          <w:rFonts w:ascii="Century Gothic" w:hAnsi="Century Gothic"/>
-        </w:rPr>
-        <w:t xml:space="preserve"> Display – </w:t>
-      </w:r>
-      <w:r>
-        <w:rPr>
-          <w:rFonts w:ascii="Century Gothic" w:hAnsi="Century Gothic"/>
-        </w:rPr>
-        <w:t>Our application has a Notes text file that the users can read from if anything has been previously saved into the file and can write to the Notes file and save it for others to open it up and read later.</w:t>
+        <w:t>Notes File Dialog Display – Our application has a Notes text file that the users can read from if anything has been previously saved into the file and can write to the Notes file and save it for others to open it up and read later.</w:t>
       </w:r>
     </w:p>
     <w:p>
@@ -7561,43 +8944,7 @@
         <w:rPr>
           <w:rFonts w:ascii="Century Gothic" w:hAnsi="Century Gothic"/>
         </w:rPr>
-        <w:t>1</w:t>
-      </w:r>
-      <w:r>
-        <w:rPr>
-          <w:rFonts w:ascii="Century Gothic" w:hAnsi="Century Gothic"/>
-        </w:rPr>
-        <w:t>2</w:t>
-      </w:r>
-      <w:r>
-        <w:rPr>
-          <w:rFonts w:ascii="Century Gothic" w:hAnsi="Century Gothic"/>
-        </w:rPr>
-        <w:t xml:space="preserve"> </w:t>
-      </w:r>
-      <w:r>
-        <w:rPr>
-          <w:rFonts w:ascii="Century Gothic" w:hAnsi="Century Gothic"/>
-        </w:rPr>
-        <w:t>Low Stock Count</w:t>
-      </w:r>
-      <w:r>
-        <w:rPr>
-          <w:rFonts w:ascii="Century Gothic" w:hAnsi="Century Gothic"/>
-        </w:rPr>
-        <w:t xml:space="preserve"> – </w:t>
-      </w:r>
-      <w:r>
-        <w:rPr>
-          <w:rFonts w:ascii="Century Gothic" w:hAnsi="Century Gothic"/>
-        </w:rPr>
-        <w:t>From our Main Menu, there will be a button that, when clicked, will go through our database inventory and then display all of the books that we currently have a “Low Stock” of according each book’s Quantity value</w:t>
-      </w:r>
-      <w:r>
-        <w:rPr>
-          <w:rFonts w:ascii="Century Gothic" w:hAnsi="Century Gothic"/>
-        </w:rPr>
-        <w:t>.</w:t>
+        <w:t>12 Low Stock Count – From our Main Menu, there will be a button that, when clicked, will go through our database inventory and then display all of the books that we currently have a “Low Stock” of according each book’s Quantity value.</w:t>
       </w:r>
     </w:p>
     <w:p>
@@ -8482,61 +9829,7 @@
                 <w:sz w:val="18"/>
                 <w:szCs w:val="18"/>
               </w:rPr>
-              <w:t xml:space="preserve">The user must enter a username and password </w:t>
-            </w:r>
-            <w:r>
-              <w:rPr>
-                <w:rFonts w:ascii="Century Gothic" w:eastAsia="Times New Roman" w:hAnsi="Century Gothic" w:cs="Times New Roman"/>
-                <w:color w:val="000000"/>
-                <w:sz w:val="18"/>
-                <w:szCs w:val="18"/>
-              </w:rPr>
-              <w:t>to</w:t>
-            </w:r>
-            <w:r>
-              <w:rPr>
-                <w:rFonts w:ascii="Century Gothic" w:eastAsia="Times New Roman" w:hAnsi="Century Gothic" w:cs="Times New Roman"/>
-                <w:color w:val="000000"/>
-                <w:sz w:val="18"/>
-                <w:szCs w:val="18"/>
-              </w:rPr>
-              <w:t xml:space="preserve"> log in and utilize the system</w:t>
-            </w:r>
-            <w:r>
-              <w:rPr>
-                <w:rFonts w:ascii="Century Gothic" w:eastAsia="Times New Roman" w:hAnsi="Century Gothic" w:cs="Times New Roman"/>
-                <w:color w:val="000000"/>
-                <w:sz w:val="18"/>
-                <w:szCs w:val="18"/>
-              </w:rPr>
-              <w:t xml:space="preserve">. </w:t>
-            </w:r>
-            <w:r>
-              <w:rPr>
-                <w:rFonts w:ascii="Century Gothic" w:eastAsia="Times New Roman" w:hAnsi="Century Gothic" w:cs="Times New Roman"/>
-                <w:color w:val="000000"/>
-                <w:sz w:val="18"/>
-                <w:szCs w:val="18"/>
-              </w:rPr>
-              <w:t xml:space="preserve">Will be separated out </w:t>
-            </w:r>
-            <w:r>
-              <w:rPr>
-                <w:rFonts w:ascii="Century Gothic" w:eastAsia="Times New Roman" w:hAnsi="Century Gothic" w:cs="Times New Roman"/>
-                <w:color w:val="000000"/>
-                <w:sz w:val="18"/>
-                <w:szCs w:val="18"/>
-              </w:rPr>
-              <w:t>like the</w:t>
-            </w:r>
-            <w:r>
-              <w:rPr>
-                <w:rFonts w:ascii="Century Gothic" w:eastAsia="Times New Roman" w:hAnsi="Century Gothic" w:cs="Times New Roman"/>
-                <w:color w:val="000000"/>
-                <w:sz w:val="18"/>
-                <w:szCs w:val="18"/>
-              </w:rPr>
-              <w:t xml:space="preserve"> splash screen before the launch of the main window</w:t>
+              <w:t>The user must enter a username and password to log in and utilize the system. Will be separated out like the splash screen before the launch of the main window</w:t>
             </w:r>
           </w:p>
         </w:tc>
@@ -8615,43 +9908,7 @@
                 <w:sz w:val="18"/>
                 <w:szCs w:val="18"/>
               </w:rPr>
-              <w:t xml:space="preserve">After </w:t>
-            </w:r>
-            <w:r>
-              <w:rPr>
-                <w:rFonts w:ascii="Century Gothic" w:eastAsia="Times New Roman" w:hAnsi="Century Gothic" w:cs="Times New Roman"/>
-                <w:color w:val="000000"/>
-                <w:sz w:val="18"/>
-                <w:szCs w:val="18"/>
-              </w:rPr>
-              <w:t>the splash screen appears</w:t>
-            </w:r>
-            <w:r>
-              <w:rPr>
-                <w:rFonts w:ascii="Century Gothic" w:eastAsia="Times New Roman" w:hAnsi="Century Gothic" w:cs="Times New Roman"/>
-                <w:color w:val="000000"/>
-                <w:sz w:val="18"/>
-                <w:szCs w:val="18"/>
-              </w:rPr>
-              <w:t xml:space="preserve"> there is a prompt for the username and the password. After checking the username/password pair against the database’s table of users, the user will either be told that the login was successful and send them off to </w:t>
-            </w:r>
-            <w:r>
-              <w:rPr>
-                <w:rFonts w:ascii="Century Gothic" w:eastAsia="Times New Roman" w:hAnsi="Century Gothic" w:cs="Times New Roman"/>
-                <w:color w:val="000000"/>
-                <w:sz w:val="18"/>
-                <w:szCs w:val="18"/>
-              </w:rPr>
-              <w:t>the main</w:t>
-            </w:r>
-            <w:r>
-              <w:rPr>
-                <w:rFonts w:ascii="Century Gothic" w:eastAsia="Times New Roman" w:hAnsi="Century Gothic" w:cs="Times New Roman"/>
-                <w:color w:val="000000"/>
-                <w:sz w:val="18"/>
-                <w:szCs w:val="18"/>
-              </w:rPr>
-              <w:t xml:space="preserve"> menu or they will be informed that they entered an invalid username/password pair.</w:t>
+              <w:t>After the splash screen appears there is a prompt for the username and the password. After checking the username/password pair against the database’s table of users, the user will either be told that the login was successful and send them off to the main menu or they will be informed that they entered an invalid username/password pair.</w:t>
             </w:r>
           </w:p>
         </w:tc>
@@ -11671,25 +12928,7 @@
         <w:rPr>
           <w:rFonts w:eastAsia="Times New Roman"/>
         </w:rPr>
-        <w:t xml:space="preserve">SYSTEM FEATURE </w:t>
-      </w:r>
-      <w:r>
-        <w:rPr>
-          <w:rFonts w:eastAsia="Times New Roman"/>
-        </w:rPr>
-        <w:t>10</w:t>
-      </w:r>
-      <w:r>
-        <w:rPr>
-          <w:rFonts w:eastAsia="Times New Roman"/>
-        </w:rPr>
-        <w:t>:</w:t>
-      </w:r>
-      <w:r>
-        <w:rPr>
-          <w:rFonts w:eastAsia="Times New Roman"/>
-        </w:rPr>
-        <w:t xml:space="preserve"> Notes File Dialog Display</w:t>
+        <w:t>SYSTEM FEATURE 10: Notes File Dialog Display</w:t>
       </w:r>
     </w:p>
     <w:p>
@@ -12114,25 +13353,7 @@
         <w:rPr>
           <w:rFonts w:eastAsia="Times New Roman"/>
         </w:rPr>
-        <w:t xml:space="preserve">SYSTEM FEATURE </w:t>
-      </w:r>
-      <w:r>
-        <w:rPr>
-          <w:rFonts w:eastAsia="Times New Roman"/>
-        </w:rPr>
-        <w:t>11</w:t>
-      </w:r>
-      <w:r>
-        <w:rPr>
-          <w:rFonts w:eastAsia="Times New Roman"/>
-        </w:rPr>
-        <w:t xml:space="preserve">: </w:t>
-      </w:r>
-      <w:r>
-        <w:rPr>
-          <w:rFonts w:eastAsia="Times New Roman"/>
-        </w:rPr>
-        <w:t>Status Bar</w:t>
+        <w:t>SYSTEM FEATURE 11: Status Bar</w:t>
       </w:r>
       <w:r>
         <w:rPr>
@@ -12466,19 +13687,7 @@
         <w:rPr>
           <w:rFonts w:eastAsia="Times New Roman"/>
         </w:rPr>
-        <w:t>SYSTEM FEATURE 1</w:t>
-      </w:r>
-      <w:r>
-        <w:rPr>
-          <w:rFonts w:eastAsia="Times New Roman"/>
-        </w:rPr>
-        <w:t>2</w:t>
-      </w:r>
-      <w:r>
-        <w:rPr>
-          <w:rFonts w:eastAsia="Times New Roman"/>
-        </w:rPr>
-        <w:t xml:space="preserve">: </w:t>
+        <w:t xml:space="preserve">SYSTEM FEATURE 12: </w:t>
       </w:r>
       <w:r>
         <w:rPr>
@@ -13721,7 +14930,7 @@
         <w:rPr>
           <w:rFonts w:ascii="Century Gothic" w:hAnsi="Century Gothic"/>
         </w:rPr>
-        <w:t>loginscreen.cpp</w:t>
+        <w:t>logindialog.cpp</w:t>
       </w:r>
     </w:p>
     <w:p>
@@ -13739,7 +14948,7 @@
         <w:rPr>
           <w:rFonts w:ascii="Century Gothic" w:hAnsi="Century Gothic"/>
         </w:rPr>
-        <w:t>loginscreen.h</w:t>
+        <w:t>logindialog.h</w:t>
       </w:r>
     </w:p>
     <w:p>
@@ -13757,7 +14966,7 @@
         <w:rPr>
           <w:rFonts w:ascii="Century Gothic" w:hAnsi="Century Gothic"/>
         </w:rPr>
-        <w:t>loginscreen.ui</w:t>
+        <w:t>logindialog.ui</w:t>
       </w:r>
     </w:p>
     <w:p>
@@ -13775,7 +14984,7 @@
         <w:rPr>
           <w:rFonts w:ascii="Century Gothic" w:hAnsi="Century Gothic"/>
         </w:rPr>
-        <w:t>main.cpp</w:t>
+        <w:t>loginscreen.cpp</w:t>
       </w:r>
     </w:p>
     <w:p>
@@ -13793,7 +15002,7 @@
         <w:rPr>
           <w:rFonts w:ascii="Century Gothic" w:hAnsi="Century Gothic"/>
         </w:rPr>
-        <w:t>mainwindow.cpp</w:t>
+        <w:t>loginscreen.h</w:t>
       </w:r>
     </w:p>
     <w:p>
@@ -13811,7 +15020,7 @@
         <w:rPr>
           <w:rFonts w:ascii="Century Gothic" w:hAnsi="Century Gothic"/>
         </w:rPr>
-        <w:t>mainwindow.h</w:t>
+        <w:t>loginscreen.ui</w:t>
       </w:r>
     </w:p>
     <w:p>
@@ -13829,7 +15038,7 @@
         <w:rPr>
           <w:rFonts w:ascii="Century Gothic" w:hAnsi="Century Gothic"/>
         </w:rPr>
-        <w:t>mainwindow.ui</w:t>
+        <w:t>main.cpp</w:t>
       </w:r>
     </w:p>
     <w:p>
@@ -13847,7 +15056,7 @@
         <w:rPr>
           <w:rFonts w:ascii="Century Gothic" w:hAnsi="Century Gothic"/>
         </w:rPr>
-        <w:t>md5.cpp</w:t>
+        <w:t>mainwindow.cpp</w:t>
       </w:r>
     </w:p>
     <w:p>
@@ -13865,7 +15074,7 @@
         <w:rPr>
           <w:rFonts w:ascii="Century Gothic" w:hAnsi="Century Gothic"/>
         </w:rPr>
-        <w:t>md5.h</w:t>
+        <w:t>mainwindow.h</w:t>
       </w:r>
     </w:p>
     <w:p>
@@ -13883,7 +15092,7 @@
         <w:rPr>
           <w:rFonts w:ascii="Century Gothic" w:hAnsi="Century Gothic"/>
         </w:rPr>
-        <w:t>rapidcsv.h</w:t>
+        <w:t>mainwindow.ui</w:t>
       </w:r>
     </w:p>
     <w:p>
@@ -13901,13 +15110,7 @@
         <w:rPr>
           <w:rFonts w:ascii="Century Gothic" w:hAnsi="Century Gothic"/>
         </w:rPr>
-        <w:t>u</w:t>
-      </w:r>
-      <w:r>
-        <w:rPr>
-          <w:rFonts w:ascii="Century Gothic" w:hAnsi="Century Gothic"/>
-        </w:rPr>
-        <w:t>tilities.cpp</w:t>
+        <w:t>md5.cpp</w:t>
       </w:r>
     </w:p>
     <w:p>
@@ -13925,53 +15128,7 @@
         <w:rPr>
           <w:rFonts w:ascii="Century Gothic" w:hAnsi="Century Gothic"/>
         </w:rPr>
-        <w:t>u</w:t>
-      </w:r>
-      <w:r>
-        <w:rPr>
-          <w:rFonts w:ascii="Century Gothic" w:hAnsi="Century Gothic"/>
-        </w:rPr>
-        <w:t>tilities.h</w:t>
-      </w:r>
-    </w:p>
-    <w:p>
-      <w:pPr>
-        <w:pStyle w:val="Standard"/>
-        <w:rPr>
-          <w:rFonts w:ascii="Century Gothic" w:hAnsi="Century Gothic"/>
-        </w:rPr>
-      </w:pPr>
-    </w:p>
-    <w:p>
-      <w:pPr>
-        <w:pStyle w:val="Standard"/>
-        <w:rPr>
-          <w:rFonts w:ascii="Century Gothic" w:hAnsi="Century Gothic"/>
-        </w:rPr>
-      </w:pPr>
-      <w:r>
-        <w:rPr>
-          <w:rFonts w:ascii="Century Gothic" w:hAnsi="Century Gothic"/>
-        </w:rPr>
-        <w:t>Build-</w:t>
-      </w:r>
-      <w:r>
-        <w:rPr>
-          <w:rFonts w:ascii="Century Gothic" w:hAnsi="Century Gothic"/>
-        </w:rPr>
-        <w:t>BSI</w:t>
-      </w:r>
-      <w:r>
-        <w:rPr>
-          <w:rFonts w:ascii="Century Gothic" w:hAnsi="Century Gothic"/>
-        </w:rPr>
-        <w:t>-Desktop_Qt_6_4_3_MinGW_64_bit-Debug</w:t>
-      </w:r>
-      <w:r>
-        <w:rPr>
-          <w:rFonts w:ascii="Century Gothic" w:hAnsi="Century Gothic"/>
-        </w:rPr>
-        <w:t xml:space="preserve"> (Folder)</w:t>
+        <w:t>md5.h</w:t>
       </w:r>
     </w:p>
     <w:p>
@@ -13989,7 +15146,7 @@
         <w:rPr>
           <w:rFonts w:ascii="Century Gothic" w:hAnsi="Century Gothic"/>
         </w:rPr>
-        <w:t>(Various other files and folders that get automatically built)</w:t>
+        <w:t>notesdialog.cpp</w:t>
       </w:r>
     </w:p>
     <w:p>
@@ -14007,14 +15164,7 @@
         <w:rPr>
           <w:rFonts w:ascii="Century Gothic" w:hAnsi="Century Gothic"/>
         </w:rPr>
-        <w:lastRenderedPageBreak/>
-        <w:t>bookstoreInvento</w:t>
-      </w:r>
-      <w:r>
-        <w:rPr>
-          <w:rFonts w:ascii="Century Gothic" w:hAnsi="Century Gothic"/>
-        </w:rPr>
-        <w:t>ry.db</w:t>
+        <w:t>notesdialog.h</w:t>
       </w:r>
     </w:p>
     <w:p>
@@ -14032,7 +15182,7 @@
         <w:rPr>
           <w:rFonts w:ascii="Century Gothic" w:hAnsi="Century Gothic"/>
         </w:rPr>
-        <w:t>logfile.txt</w:t>
+        <w:t>NotesDialog.ui</w:t>
       </w:r>
     </w:p>
     <w:p>
@@ -14050,6 +15200,173 @@
         <w:rPr>
           <w:rFonts w:ascii="Century Gothic" w:hAnsi="Century Gothic"/>
         </w:rPr>
+        <w:lastRenderedPageBreak/>
+        <w:t>u</w:t>
+      </w:r>
+      <w:r>
+        <w:rPr>
+          <w:rFonts w:ascii="Century Gothic" w:hAnsi="Century Gothic"/>
+        </w:rPr>
+        <w:t>tilities.cpp</w:t>
+      </w:r>
+    </w:p>
+    <w:p>
+      <w:pPr>
+        <w:pStyle w:val="Standard"/>
+        <w:numPr>
+          <w:ilvl w:val="0"/>
+          <w:numId w:val="14"/>
+        </w:numPr>
+        <w:rPr>
+          <w:rFonts w:ascii="Century Gothic" w:hAnsi="Century Gothic"/>
+        </w:rPr>
+      </w:pPr>
+      <w:r>
+        <w:rPr>
+          <w:rFonts w:ascii="Century Gothic" w:hAnsi="Century Gothic"/>
+        </w:rPr>
+        <w:t>u</w:t>
+      </w:r>
+      <w:r>
+        <w:rPr>
+          <w:rFonts w:ascii="Century Gothic" w:hAnsi="Century Gothic"/>
+        </w:rPr>
+        <w:t>tilities.h</w:t>
+      </w:r>
+    </w:p>
+    <w:p>
+      <w:pPr>
+        <w:pStyle w:val="Standard"/>
+        <w:rPr>
+          <w:rFonts w:ascii="Century Gothic" w:hAnsi="Century Gothic"/>
+        </w:rPr>
+      </w:pPr>
+    </w:p>
+    <w:p>
+      <w:pPr>
+        <w:pStyle w:val="Standard"/>
+        <w:rPr>
+          <w:rFonts w:ascii="Century Gothic" w:hAnsi="Century Gothic"/>
+        </w:rPr>
+      </w:pPr>
+      <w:r>
+        <w:rPr>
+          <w:rFonts w:ascii="Century Gothic" w:hAnsi="Century Gothic"/>
+        </w:rPr>
+        <w:t>Build-</w:t>
+      </w:r>
+      <w:r>
+        <w:rPr>
+          <w:rFonts w:ascii="Century Gothic" w:hAnsi="Century Gothic"/>
+        </w:rPr>
+        <w:t>BSI</w:t>
+      </w:r>
+      <w:r>
+        <w:rPr>
+          <w:rFonts w:ascii="Century Gothic" w:hAnsi="Century Gothic"/>
+        </w:rPr>
+        <w:t>-Desktop_Qt_6_4_3_MinGW_64_bit-Debug</w:t>
+      </w:r>
+      <w:r>
+        <w:rPr>
+          <w:rFonts w:ascii="Century Gothic" w:hAnsi="Century Gothic"/>
+        </w:rPr>
+        <w:t xml:space="preserve"> (Folder)</w:t>
+      </w:r>
+    </w:p>
+    <w:p>
+      <w:pPr>
+        <w:pStyle w:val="Standard"/>
+        <w:numPr>
+          <w:ilvl w:val="0"/>
+          <w:numId w:val="14"/>
+        </w:numPr>
+        <w:rPr>
+          <w:rFonts w:ascii="Century Gothic" w:hAnsi="Century Gothic"/>
+        </w:rPr>
+      </w:pPr>
+      <w:r>
+        <w:rPr>
+          <w:rFonts w:ascii="Century Gothic" w:hAnsi="Century Gothic"/>
+        </w:rPr>
+        <w:t>(Various other files and folders that get automatically built)</w:t>
+      </w:r>
+    </w:p>
+    <w:p>
+      <w:pPr>
+        <w:pStyle w:val="Standard"/>
+        <w:numPr>
+          <w:ilvl w:val="0"/>
+          <w:numId w:val="14"/>
+        </w:numPr>
+        <w:rPr>
+          <w:rFonts w:ascii="Century Gothic" w:hAnsi="Century Gothic"/>
+        </w:rPr>
+      </w:pPr>
+      <w:r>
+        <w:rPr>
+          <w:rFonts w:ascii="Century Gothic" w:hAnsi="Century Gothic"/>
+        </w:rPr>
+        <w:t>bookstoreInvento</w:t>
+      </w:r>
+      <w:r>
+        <w:rPr>
+          <w:rFonts w:ascii="Century Gothic" w:hAnsi="Century Gothic"/>
+        </w:rPr>
+        <w:t>ry.db</w:t>
+      </w:r>
+    </w:p>
+    <w:p>
+      <w:pPr>
+        <w:pStyle w:val="Standard"/>
+        <w:numPr>
+          <w:ilvl w:val="0"/>
+          <w:numId w:val="14"/>
+        </w:numPr>
+        <w:rPr>
+          <w:rFonts w:ascii="Century Gothic" w:hAnsi="Century Gothic"/>
+        </w:rPr>
+      </w:pPr>
+      <w:r>
+        <w:rPr>
+          <w:rFonts w:ascii="Century Gothic" w:hAnsi="Century Gothic"/>
+        </w:rPr>
+        <w:t>logfile.txt</w:t>
+      </w:r>
+    </w:p>
+    <w:p>
+      <w:pPr>
+        <w:pStyle w:val="Standard"/>
+        <w:numPr>
+          <w:ilvl w:val="0"/>
+          <w:numId w:val="14"/>
+        </w:numPr>
+        <w:rPr>
+          <w:rFonts w:ascii="Century Gothic" w:hAnsi="Century Gothic"/>
+        </w:rPr>
+      </w:pPr>
+      <w:r>
+        <w:rPr>
+          <w:rFonts w:ascii="Century Gothic" w:hAnsi="Century Gothic"/>
+        </w:rPr>
+        <w:t>notes.txt</w:t>
+      </w:r>
+    </w:p>
+    <w:p>
+      <w:pPr>
+        <w:pStyle w:val="Standard"/>
+        <w:numPr>
+          <w:ilvl w:val="0"/>
+          <w:numId w:val="14"/>
+        </w:numPr>
+        <w:rPr>
+          <w:rFonts w:ascii="Century Gothic" w:hAnsi="Century Gothic"/>
+        </w:rPr>
+      </w:pPr>
+      <w:r>
+        <w:rPr>
+          <w:rFonts w:ascii="Century Gothic" w:hAnsi="Century Gothic"/>
+        </w:rPr>
         <w:t>scrollRackSplash.png</w:t>
       </w:r>
     </w:p>
@@ -14156,7 +15473,19 @@
         <w:rPr>
           <w:rFonts w:ascii="Century Gothic" w:hAnsi="Century Gothic"/>
         </w:rPr>
-        <w:t xml:space="preserve">4) “Build -&gt; Run CMake”, </w:t>
+        <w:t>4) “Build -&gt; Run C</w:t>
+      </w:r>
+      <w:r>
+        <w:rPr>
+          <w:rFonts w:ascii="Century Gothic" w:hAnsi="Century Gothic"/>
+        </w:rPr>
+        <w:t>m</w:t>
+      </w:r>
+      <w:r>
+        <w:rPr>
+          <w:rFonts w:ascii="Century Gothic" w:hAnsi="Century Gothic"/>
+        </w:rPr>
+        <w:t xml:space="preserve">ake”, </w:t>
       </w:r>
     </w:p>
     <w:p>
@@ -14538,7 +15867,25 @@
                 <w:sz w:val="18"/>
                 <w:szCs w:val="18"/>
               </w:rPr>
-              <w:t xml:space="preserve"> The back-end  was actually mostly already ready to handle this behavior, but our current front-end doesn’t support any way for the user to make use of it.</w:t>
+              <w:t xml:space="preserve"> </w:t>
+            </w:r>
+            <w:r>
+              <w:rPr>
+                <w:rFonts w:ascii="Century Gothic" w:hAnsi="Century Gothic"/>
+                <w:color w:val="000000"/>
+                <w:sz w:val="18"/>
+                <w:szCs w:val="18"/>
+              </w:rPr>
+              <w:t>Before our UI couldn’t handle it, but now it can</w:t>
+            </w:r>
+            <w:r>
+              <w:rPr>
+                <w:rFonts w:ascii="Century Gothic" w:hAnsi="Century Gothic"/>
+                <w:color w:val="000000"/>
+                <w:sz w:val="18"/>
+                <w:szCs w:val="18"/>
+              </w:rPr>
+              <w:t>.</w:t>
             </w:r>
             <w:r>
               <w:rPr>
@@ -14749,6 +16096,7 @@
                 <w:sz w:val="18"/>
                 <w:szCs w:val="18"/>
               </w:rPr>
+              <w:lastRenderedPageBreak/>
               <w:t>22</w:t>
             </w:r>
           </w:p>
@@ -14789,17 +16137,6 @@
               </w:rPr>
               <w:t>Our current “purchaseShoppingList()” function in the back-end handles the increasing of our TOTAL_SPENT and the decrease of our QUANTITY_ON_HAND in two separate sub-functions. This can lead to situations where if the shopping list includes a book that we have a 0 for its QUANTITY, then the shopper still gets docked for the full price of the order but we only update all of the books in the list before the book with the 0 QUANTITY and not updating any of the books that come after. The recommended solution is to combine the two sub-functions increaseTotalSpent() and decreaseBoughtBooks() into the purchaseShoppingList() function and to check that the book is available first, then add the two UPDATE queries to the bigQuery string that will run if there is no errors up to that point at the end of the function.</w:t>
             </w:r>
-          </w:p>
-          <w:p>
-            <w:pPr>
-              <w:pStyle w:val="TableText"/>
-              <w:rPr>
-                <w:rFonts w:ascii="Century Gothic" w:hAnsi="Century Gothic"/>
-                <w:color w:val="000000"/>
-                <w:sz w:val="18"/>
-                <w:szCs w:val="18"/>
-              </w:rPr>
-            </w:pPr>
           </w:p>
         </w:tc>
         <w:tc>
@@ -14880,8 +16217,7 @@
                 <w:sz w:val="18"/>
                 <w:szCs w:val="18"/>
               </w:rPr>
-              <w:lastRenderedPageBreak/>
-              <w:t>24</w:t>
+              <w:t>26</w:t>
             </w:r>
           </w:p>
         </w:tc>
@@ -14919,7 +16255,7 @@
                 <w:sz w:val="18"/>
                 <w:szCs w:val="18"/>
               </w:rPr>
-              <w:t>Currently the login screen is disabled due to an error we couldn’t fix</w:t>
+              <w:t>Need to update the layout of the menu bar</w:t>
             </w:r>
           </w:p>
         </w:tc>
@@ -14957,7 +16293,7 @@
                 <w:sz w:val="18"/>
                 <w:szCs w:val="18"/>
               </w:rPr>
-              <w:t>Chris R</w:t>
+              <w:t>Mike D</w:t>
             </w:r>
           </w:p>
         </w:tc>
@@ -15001,7 +16337,7 @@
                 <w:sz w:val="18"/>
                 <w:szCs w:val="18"/>
               </w:rPr>
-              <w:t>25</w:t>
+              <w:t>29</w:t>
             </w:r>
           </w:p>
         </w:tc>
@@ -15039,7 +16375,7 @@
                 <w:sz w:val="18"/>
                 <w:szCs w:val="18"/>
               </w:rPr>
-              <w:t>Still in the process of reenabling previous functionality after switch to GUI from console</w:t>
+              <w:t>Our status bar at the bottom of the main window does show the number of books is listed in or inventory, but it does not update when we add any new books like when we add a new book record or change the Quantity on Hand for a book. These numbers need to be automatically updated to properly reflect the actual values when they get updated. Current suggestion is to put the status bar on a timer that will periodically check the database’s current amounts, probably about every 5-15 seconds or so.</w:t>
             </w:r>
           </w:p>
         </w:tc>
@@ -15077,7 +16413,7 @@
                 <w:sz w:val="18"/>
                 <w:szCs w:val="18"/>
               </w:rPr>
-              <w:t>All</w:t>
+              <w:t>Jacob Wiles</w:t>
             </w:r>
           </w:p>
         </w:tc>
@@ -15121,366 +16457,6 @@
                 <w:sz w:val="18"/>
                 <w:szCs w:val="18"/>
               </w:rPr>
-              <w:t>26</w:t>
-            </w:r>
-          </w:p>
-        </w:tc>
-        <w:tc>
-          <w:tcPr>
-            <w:tcW w:w="7020" w:type="dxa"/>
-            <w:tcBorders>
-              <w:top w:val="single" w:sz="4" w:space="0" w:color="A6A6A6"/>
-              <w:left w:val="single" w:sz="4" w:space="0" w:color="A6A6A6"/>
-              <w:bottom w:val="single" w:sz="4" w:space="0" w:color="A6A6A6"/>
-              <w:right w:val="single" w:sz="4" w:space="0" w:color="A6A6A6"/>
-            </w:tcBorders>
-            <w:tcMar>
-              <w:top w:w="0" w:type="dxa"/>
-              <w:left w:w="108" w:type="dxa"/>
-              <w:bottom w:w="0" w:type="dxa"/>
-              <w:right w:w="108" w:type="dxa"/>
-            </w:tcMar>
-            <w:vAlign w:val="center"/>
-          </w:tcPr>
-          <w:p>
-            <w:pPr>
-              <w:pStyle w:val="TableText"/>
-              <w:rPr>
-                <w:rFonts w:ascii="Century Gothic" w:hAnsi="Century Gothic"/>
-                <w:color w:val="000000"/>
-                <w:sz w:val="18"/>
-                <w:szCs w:val="18"/>
-              </w:rPr>
-            </w:pPr>
-            <w:r>
-              <w:rPr>
-                <w:rFonts w:ascii="Century Gothic" w:hAnsi="Century Gothic"/>
-                <w:color w:val="000000"/>
-                <w:sz w:val="18"/>
-                <w:szCs w:val="18"/>
-              </w:rPr>
-              <w:t>Need to update the layout of the menu bar</w:t>
-            </w:r>
-          </w:p>
-        </w:tc>
-        <w:tc>
-          <w:tcPr>
-            <w:tcW w:w="2520" w:type="dxa"/>
-            <w:tcBorders>
-              <w:top w:val="single" w:sz="4" w:space="0" w:color="A6A6A6"/>
-              <w:left w:val="single" w:sz="4" w:space="0" w:color="A6A6A6"/>
-              <w:bottom w:val="single" w:sz="4" w:space="0" w:color="A6A6A6"/>
-              <w:right w:val="single" w:sz="4" w:space="0" w:color="A6A6A6"/>
-            </w:tcBorders>
-            <w:tcMar>
-              <w:top w:w="0" w:type="dxa"/>
-              <w:left w:w="108" w:type="dxa"/>
-              <w:bottom w:w="0" w:type="dxa"/>
-              <w:right w:w="108" w:type="dxa"/>
-            </w:tcMar>
-            <w:vAlign w:val="center"/>
-          </w:tcPr>
-          <w:p>
-            <w:pPr>
-              <w:pStyle w:val="TableText"/>
-              <w:rPr>
-                <w:rFonts w:ascii="Century Gothic" w:hAnsi="Century Gothic"/>
-                <w:color w:val="000000"/>
-                <w:sz w:val="18"/>
-                <w:szCs w:val="18"/>
-              </w:rPr>
-            </w:pPr>
-            <w:r>
-              <w:rPr>
-                <w:rFonts w:ascii="Century Gothic" w:hAnsi="Century Gothic"/>
-                <w:color w:val="000000"/>
-                <w:sz w:val="18"/>
-                <w:szCs w:val="18"/>
-              </w:rPr>
-              <w:t>Mike D</w:t>
-            </w:r>
-          </w:p>
-        </w:tc>
-      </w:tr>
-      <w:tr>
-        <w:trPr>
-          <w:cantSplit/>
-          <w:trHeight w:val="129"/>
-        </w:trPr>
-        <w:tc>
-          <w:tcPr>
-            <w:tcW w:w="1181" w:type="dxa"/>
-            <w:tcBorders>
-              <w:top w:val="single" w:sz="4" w:space="0" w:color="A6A6A6"/>
-              <w:left w:val="single" w:sz="4" w:space="0" w:color="A6A6A6"/>
-              <w:bottom w:val="single" w:sz="4" w:space="0" w:color="A6A6A6"/>
-              <w:right w:val="single" w:sz="4" w:space="0" w:color="A6A6A6"/>
-            </w:tcBorders>
-            <w:tcMar>
-              <w:top w:w="0" w:type="dxa"/>
-              <w:left w:w="108" w:type="dxa"/>
-              <w:bottom w:w="0" w:type="dxa"/>
-              <w:right w:w="108" w:type="dxa"/>
-            </w:tcMar>
-            <w:vAlign w:val="center"/>
-          </w:tcPr>
-          <w:p>
-            <w:pPr>
-              <w:pStyle w:val="TableText"/>
-              <w:rPr>
-                <w:rFonts w:ascii="Century Gothic" w:hAnsi="Century Gothic"/>
-                <w:color w:val="000000"/>
-                <w:sz w:val="18"/>
-                <w:szCs w:val="18"/>
-              </w:rPr>
-            </w:pPr>
-            <w:r>
-              <w:rPr>
-                <w:rFonts w:ascii="Century Gothic" w:hAnsi="Century Gothic"/>
-                <w:color w:val="000000"/>
-                <w:sz w:val="18"/>
-                <w:szCs w:val="18"/>
-              </w:rPr>
-              <w:t>28</w:t>
-            </w:r>
-          </w:p>
-        </w:tc>
-        <w:tc>
-          <w:tcPr>
-            <w:tcW w:w="7020" w:type="dxa"/>
-            <w:tcBorders>
-              <w:top w:val="single" w:sz="4" w:space="0" w:color="A6A6A6"/>
-              <w:left w:val="single" w:sz="4" w:space="0" w:color="A6A6A6"/>
-              <w:bottom w:val="single" w:sz="4" w:space="0" w:color="A6A6A6"/>
-              <w:right w:val="single" w:sz="4" w:space="0" w:color="A6A6A6"/>
-            </w:tcBorders>
-            <w:tcMar>
-              <w:top w:w="0" w:type="dxa"/>
-              <w:left w:w="108" w:type="dxa"/>
-              <w:bottom w:w="0" w:type="dxa"/>
-              <w:right w:w="108" w:type="dxa"/>
-            </w:tcMar>
-            <w:vAlign w:val="center"/>
-          </w:tcPr>
-          <w:p>
-            <w:pPr>
-              <w:pStyle w:val="TableText"/>
-              <w:rPr>
-                <w:rFonts w:ascii="Century Gothic" w:hAnsi="Century Gothic"/>
-                <w:color w:val="000000"/>
-                <w:sz w:val="18"/>
-                <w:szCs w:val="18"/>
-              </w:rPr>
-            </w:pPr>
-            <w:r>
-              <w:rPr>
-                <w:rFonts w:ascii="Century Gothic" w:hAnsi="Century Gothic"/>
-                <w:color w:val="000000"/>
-                <w:sz w:val="18"/>
-                <w:szCs w:val="18"/>
-              </w:rPr>
-              <w:t>Our admin menu is currently available to all users, it is not being disabled for non-admin users. Make it so that this menu is disabled normally but is enabled if the user logs in as an Admin. Only solve this issue AFTER fixing issue 24.</w:t>
-            </w:r>
-          </w:p>
-        </w:tc>
-        <w:tc>
-          <w:tcPr>
-            <w:tcW w:w="2520" w:type="dxa"/>
-            <w:tcBorders>
-              <w:top w:val="single" w:sz="4" w:space="0" w:color="A6A6A6"/>
-              <w:left w:val="single" w:sz="4" w:space="0" w:color="A6A6A6"/>
-              <w:bottom w:val="single" w:sz="4" w:space="0" w:color="A6A6A6"/>
-              <w:right w:val="single" w:sz="4" w:space="0" w:color="A6A6A6"/>
-            </w:tcBorders>
-            <w:tcMar>
-              <w:top w:w="0" w:type="dxa"/>
-              <w:left w:w="108" w:type="dxa"/>
-              <w:bottom w:w="0" w:type="dxa"/>
-              <w:right w:w="108" w:type="dxa"/>
-            </w:tcMar>
-            <w:vAlign w:val="center"/>
-          </w:tcPr>
-          <w:p>
-            <w:pPr>
-              <w:pStyle w:val="TableText"/>
-              <w:rPr>
-                <w:rFonts w:ascii="Century Gothic" w:hAnsi="Century Gothic"/>
-                <w:color w:val="000000"/>
-                <w:sz w:val="18"/>
-                <w:szCs w:val="18"/>
-              </w:rPr>
-            </w:pPr>
-            <w:r>
-              <w:rPr>
-                <w:rFonts w:ascii="Century Gothic" w:hAnsi="Century Gothic"/>
-                <w:color w:val="000000"/>
-                <w:sz w:val="18"/>
-                <w:szCs w:val="18"/>
-              </w:rPr>
-              <w:t>Jacob Wiles</w:t>
-            </w:r>
-          </w:p>
-        </w:tc>
-      </w:tr>
-      <w:tr>
-        <w:trPr>
-          <w:cantSplit/>
-          <w:trHeight w:val="129"/>
-        </w:trPr>
-        <w:tc>
-          <w:tcPr>
-            <w:tcW w:w="1181" w:type="dxa"/>
-            <w:tcBorders>
-              <w:top w:val="single" w:sz="4" w:space="0" w:color="A6A6A6"/>
-              <w:left w:val="single" w:sz="4" w:space="0" w:color="A6A6A6"/>
-              <w:bottom w:val="single" w:sz="4" w:space="0" w:color="A6A6A6"/>
-              <w:right w:val="single" w:sz="4" w:space="0" w:color="A6A6A6"/>
-            </w:tcBorders>
-            <w:tcMar>
-              <w:top w:w="0" w:type="dxa"/>
-              <w:left w:w="108" w:type="dxa"/>
-              <w:bottom w:w="0" w:type="dxa"/>
-              <w:right w:w="108" w:type="dxa"/>
-            </w:tcMar>
-            <w:vAlign w:val="center"/>
-          </w:tcPr>
-          <w:p>
-            <w:pPr>
-              <w:pStyle w:val="TableText"/>
-              <w:rPr>
-                <w:rFonts w:ascii="Century Gothic" w:hAnsi="Century Gothic"/>
-                <w:color w:val="000000"/>
-                <w:sz w:val="18"/>
-                <w:szCs w:val="18"/>
-              </w:rPr>
-            </w:pPr>
-            <w:r>
-              <w:rPr>
-                <w:rFonts w:ascii="Century Gothic" w:hAnsi="Century Gothic"/>
-                <w:color w:val="000000"/>
-                <w:sz w:val="18"/>
-                <w:szCs w:val="18"/>
-              </w:rPr>
-              <w:t>29</w:t>
-            </w:r>
-          </w:p>
-        </w:tc>
-        <w:tc>
-          <w:tcPr>
-            <w:tcW w:w="7020" w:type="dxa"/>
-            <w:tcBorders>
-              <w:top w:val="single" w:sz="4" w:space="0" w:color="A6A6A6"/>
-              <w:left w:val="single" w:sz="4" w:space="0" w:color="A6A6A6"/>
-              <w:bottom w:val="single" w:sz="4" w:space="0" w:color="A6A6A6"/>
-              <w:right w:val="single" w:sz="4" w:space="0" w:color="A6A6A6"/>
-            </w:tcBorders>
-            <w:tcMar>
-              <w:top w:w="0" w:type="dxa"/>
-              <w:left w:w="108" w:type="dxa"/>
-              <w:bottom w:w="0" w:type="dxa"/>
-              <w:right w:w="108" w:type="dxa"/>
-            </w:tcMar>
-            <w:vAlign w:val="center"/>
-          </w:tcPr>
-          <w:p>
-            <w:pPr>
-              <w:pStyle w:val="TableText"/>
-              <w:rPr>
-                <w:rFonts w:ascii="Century Gothic" w:hAnsi="Century Gothic"/>
-                <w:color w:val="000000"/>
-                <w:sz w:val="18"/>
-                <w:szCs w:val="18"/>
-              </w:rPr>
-            </w:pPr>
-            <w:r>
-              <w:rPr>
-                <w:rFonts w:ascii="Century Gothic" w:hAnsi="Century Gothic"/>
-                <w:color w:val="000000"/>
-                <w:sz w:val="18"/>
-                <w:szCs w:val="18"/>
-              </w:rPr>
-              <w:t>Our status bar at the bottom of the main window does show the number of books is listed in or inventory, but it does not update when we add any new books like when we add a new book record or change the Quantity on Hand for a book. These numbers need to be automatically updated to properly reflect the actual values when they get updated. Current suggestion is to put the status bar on a timer that will periodically check the database’s current amounts, probably about every 5-15 seconds or so.</w:t>
-            </w:r>
-          </w:p>
-        </w:tc>
-        <w:tc>
-          <w:tcPr>
-            <w:tcW w:w="2520" w:type="dxa"/>
-            <w:tcBorders>
-              <w:top w:val="single" w:sz="4" w:space="0" w:color="A6A6A6"/>
-              <w:left w:val="single" w:sz="4" w:space="0" w:color="A6A6A6"/>
-              <w:bottom w:val="single" w:sz="4" w:space="0" w:color="A6A6A6"/>
-              <w:right w:val="single" w:sz="4" w:space="0" w:color="A6A6A6"/>
-            </w:tcBorders>
-            <w:tcMar>
-              <w:top w:w="0" w:type="dxa"/>
-              <w:left w:w="108" w:type="dxa"/>
-              <w:bottom w:w="0" w:type="dxa"/>
-              <w:right w:w="108" w:type="dxa"/>
-            </w:tcMar>
-            <w:vAlign w:val="center"/>
-          </w:tcPr>
-          <w:p>
-            <w:pPr>
-              <w:pStyle w:val="TableText"/>
-              <w:rPr>
-                <w:rFonts w:ascii="Century Gothic" w:hAnsi="Century Gothic"/>
-                <w:color w:val="000000"/>
-                <w:sz w:val="18"/>
-                <w:szCs w:val="18"/>
-              </w:rPr>
-            </w:pPr>
-            <w:r>
-              <w:rPr>
-                <w:rFonts w:ascii="Century Gothic" w:hAnsi="Century Gothic"/>
-                <w:color w:val="000000"/>
-                <w:sz w:val="18"/>
-                <w:szCs w:val="18"/>
-              </w:rPr>
-              <w:t>Jacob Wiles</w:t>
-            </w:r>
-          </w:p>
-        </w:tc>
-      </w:tr>
-      <w:tr>
-        <w:trPr>
-          <w:cantSplit/>
-          <w:trHeight w:val="129"/>
-        </w:trPr>
-        <w:tc>
-          <w:tcPr>
-            <w:tcW w:w="1181" w:type="dxa"/>
-            <w:tcBorders>
-              <w:top w:val="single" w:sz="4" w:space="0" w:color="A6A6A6"/>
-              <w:left w:val="single" w:sz="4" w:space="0" w:color="A6A6A6"/>
-              <w:bottom w:val="single" w:sz="4" w:space="0" w:color="A6A6A6"/>
-              <w:right w:val="single" w:sz="4" w:space="0" w:color="A6A6A6"/>
-            </w:tcBorders>
-            <w:tcMar>
-              <w:top w:w="0" w:type="dxa"/>
-              <w:left w:w="108" w:type="dxa"/>
-              <w:bottom w:w="0" w:type="dxa"/>
-              <w:right w:w="108" w:type="dxa"/>
-            </w:tcMar>
-            <w:vAlign w:val="center"/>
-          </w:tcPr>
-          <w:p>
-            <w:pPr>
-              <w:pStyle w:val="TableText"/>
-              <w:rPr>
-                <w:rFonts w:ascii="Century Gothic" w:hAnsi="Century Gothic"/>
-                <w:color w:val="000000"/>
-                <w:sz w:val="18"/>
-                <w:szCs w:val="18"/>
-              </w:rPr>
-            </w:pPr>
-            <w:r>
-              <w:rPr>
-                <w:rFonts w:ascii="Century Gothic" w:hAnsi="Century Gothic"/>
-                <w:color w:val="000000"/>
-                <w:sz w:val="18"/>
-                <w:szCs w:val="18"/>
-              </w:rPr>
               <w:t>30</w:t>
             </w:r>
           </w:p>
@@ -15885,15 +16861,7 @@
                 <w:sz w:val="18"/>
                 <w:szCs w:val="18"/>
               </w:rPr>
-              <w:t xml:space="preserve"> </w:t>
-            </w:r>
-            <w:r>
-              <w:rPr>
-                <w:rFonts w:ascii="Century Gothic" w:hAnsi="Century Gothic"/>
-                <w:sz w:val="18"/>
-                <w:szCs w:val="18"/>
-              </w:rPr>
-              <w:t>So when the user inputs a parameter into our database search that is too broad and returns over 1,000+ results, it can lag the application for so long that it becomes unresponsive. Using the Task Manager, it could be deduced that the application is still working on returning the search results to the user/UI, but even if that is the case the fact that it is either taking too long or is not returning anything fast enough is an Issue all in itself. We need some way for our application to handle shorter input entries of 1 or 2 characters in length without disabling them completely since there are book title and authors with names that can be that short.</w:t>
+              <w:t xml:space="preserve"> So when the user inputs a parameter into our database search that is too broad and returns over 1,000+ results, it can lag the application for so long that it becomes unresponsive. Using the Task Manager, it could be deduced that the application is still working on returning the search results to the user/UI, but even if that is the case the fact that it is either taking too long or is not returning anything fast enough is an Issue all in itself. We need some way for our application to handle shorter input entries of 1 or 2 characters in length without disabling them completely since there are book title and authors with names that can be that short.</w:t>
             </w:r>
             <w:r>
               <w:rPr>
@@ -16080,378 +17048,6 @@
               </w:rPr>
               <w:t>Mike D</w:t>
             </w:r>
-          </w:p>
-        </w:tc>
-      </w:tr>
-      <w:tr>
-        <w:trPr>
-          <w:cantSplit/>
-          <w:trHeight w:val="503"/>
-        </w:trPr>
-        <w:tc>
-          <w:tcPr>
-            <w:tcW w:w="1181" w:type="dxa"/>
-            <w:tcBorders>
-              <w:top w:val="single" w:sz="4" w:space="0" w:color="A6A6A6"/>
-              <w:left w:val="single" w:sz="4" w:space="0" w:color="A6A6A6"/>
-              <w:bottom w:val="single" w:sz="4" w:space="0" w:color="A6A6A6"/>
-              <w:right w:val="single" w:sz="4" w:space="0" w:color="A6A6A6"/>
-            </w:tcBorders>
-            <w:tcMar>
-              <w:top w:w="0" w:type="dxa"/>
-              <w:left w:w="108" w:type="dxa"/>
-              <w:bottom w:w="0" w:type="dxa"/>
-              <w:right w:w="108" w:type="dxa"/>
-            </w:tcMar>
-            <w:vAlign w:val="center"/>
-          </w:tcPr>
-          <w:p>
-            <w:pPr>
-              <w:pStyle w:val="TableText"/>
-              <w:rPr>
-                <w:rFonts w:ascii="Century Gothic" w:hAnsi="Century Gothic"/>
-                <w:color w:val="000000"/>
-                <w:sz w:val="18"/>
-                <w:szCs w:val="18"/>
-              </w:rPr>
-            </w:pPr>
-          </w:p>
-        </w:tc>
-        <w:tc>
-          <w:tcPr>
-            <w:tcW w:w="7020" w:type="dxa"/>
-            <w:tcBorders>
-              <w:top w:val="single" w:sz="4" w:space="0" w:color="A6A6A6"/>
-              <w:left w:val="single" w:sz="4" w:space="0" w:color="A6A6A6"/>
-              <w:bottom w:val="single" w:sz="4" w:space="0" w:color="A6A6A6"/>
-              <w:right w:val="single" w:sz="4" w:space="0" w:color="A6A6A6"/>
-            </w:tcBorders>
-            <w:tcMar>
-              <w:top w:w="0" w:type="dxa"/>
-              <w:left w:w="108" w:type="dxa"/>
-              <w:bottom w:w="0" w:type="dxa"/>
-              <w:right w:w="108" w:type="dxa"/>
-            </w:tcMar>
-            <w:vAlign w:val="center"/>
-          </w:tcPr>
-          <w:p>
-            <w:pPr>
-              <w:pStyle w:val="TableText"/>
-              <w:rPr>
-                <w:rFonts w:ascii="Century Gothic" w:hAnsi="Century Gothic"/>
-                <w:color w:val="000000"/>
-                <w:sz w:val="18"/>
-                <w:szCs w:val="18"/>
-              </w:rPr>
-            </w:pPr>
-          </w:p>
-        </w:tc>
-        <w:tc>
-          <w:tcPr>
-            <w:tcW w:w="2520" w:type="dxa"/>
-            <w:tcBorders>
-              <w:top w:val="single" w:sz="4" w:space="0" w:color="A6A6A6"/>
-              <w:left w:val="single" w:sz="4" w:space="0" w:color="A6A6A6"/>
-              <w:bottom w:val="single" w:sz="4" w:space="0" w:color="A6A6A6"/>
-              <w:right w:val="single" w:sz="4" w:space="0" w:color="A6A6A6"/>
-            </w:tcBorders>
-            <w:tcMar>
-              <w:top w:w="0" w:type="dxa"/>
-              <w:left w:w="108" w:type="dxa"/>
-              <w:bottom w:w="0" w:type="dxa"/>
-              <w:right w:w="108" w:type="dxa"/>
-            </w:tcMar>
-            <w:vAlign w:val="center"/>
-          </w:tcPr>
-          <w:p>
-            <w:pPr>
-              <w:pStyle w:val="TableText"/>
-              <w:rPr>
-                <w:rFonts w:ascii="Century Gothic" w:hAnsi="Century Gothic"/>
-                <w:color w:val="000000"/>
-                <w:sz w:val="18"/>
-                <w:szCs w:val="18"/>
-              </w:rPr>
-            </w:pPr>
-          </w:p>
-        </w:tc>
-      </w:tr>
-      <w:tr>
-        <w:trPr>
-          <w:cantSplit/>
-          <w:trHeight w:val="503"/>
-        </w:trPr>
-        <w:tc>
-          <w:tcPr>
-            <w:tcW w:w="1181" w:type="dxa"/>
-            <w:tcBorders>
-              <w:top w:val="single" w:sz="4" w:space="0" w:color="A6A6A6"/>
-              <w:left w:val="single" w:sz="4" w:space="0" w:color="A6A6A6"/>
-              <w:bottom w:val="single" w:sz="4" w:space="0" w:color="A6A6A6"/>
-              <w:right w:val="single" w:sz="4" w:space="0" w:color="A6A6A6"/>
-            </w:tcBorders>
-            <w:tcMar>
-              <w:top w:w="0" w:type="dxa"/>
-              <w:left w:w="108" w:type="dxa"/>
-              <w:bottom w:w="0" w:type="dxa"/>
-              <w:right w:w="108" w:type="dxa"/>
-            </w:tcMar>
-            <w:vAlign w:val="center"/>
-          </w:tcPr>
-          <w:p>
-            <w:pPr>
-              <w:pStyle w:val="TableText"/>
-              <w:rPr>
-                <w:rFonts w:ascii="Century Gothic" w:hAnsi="Century Gothic"/>
-                <w:color w:val="000000"/>
-                <w:sz w:val="18"/>
-                <w:szCs w:val="18"/>
-              </w:rPr>
-            </w:pPr>
-          </w:p>
-        </w:tc>
-        <w:tc>
-          <w:tcPr>
-            <w:tcW w:w="7020" w:type="dxa"/>
-            <w:tcBorders>
-              <w:top w:val="single" w:sz="4" w:space="0" w:color="A6A6A6"/>
-              <w:left w:val="single" w:sz="4" w:space="0" w:color="A6A6A6"/>
-              <w:bottom w:val="single" w:sz="4" w:space="0" w:color="A6A6A6"/>
-              <w:right w:val="single" w:sz="4" w:space="0" w:color="A6A6A6"/>
-            </w:tcBorders>
-            <w:tcMar>
-              <w:top w:w="0" w:type="dxa"/>
-              <w:left w:w="108" w:type="dxa"/>
-              <w:bottom w:w="0" w:type="dxa"/>
-              <w:right w:w="108" w:type="dxa"/>
-            </w:tcMar>
-            <w:vAlign w:val="center"/>
-          </w:tcPr>
-          <w:p>
-            <w:pPr>
-              <w:pStyle w:val="TableText"/>
-              <w:rPr>
-                <w:rFonts w:ascii="Century Gothic" w:hAnsi="Century Gothic"/>
-                <w:color w:val="000000"/>
-                <w:sz w:val="18"/>
-                <w:szCs w:val="18"/>
-              </w:rPr>
-            </w:pPr>
-          </w:p>
-        </w:tc>
-        <w:tc>
-          <w:tcPr>
-            <w:tcW w:w="2520" w:type="dxa"/>
-            <w:tcBorders>
-              <w:top w:val="single" w:sz="4" w:space="0" w:color="A6A6A6"/>
-              <w:left w:val="single" w:sz="4" w:space="0" w:color="A6A6A6"/>
-              <w:bottom w:val="single" w:sz="4" w:space="0" w:color="A6A6A6"/>
-              <w:right w:val="single" w:sz="4" w:space="0" w:color="A6A6A6"/>
-            </w:tcBorders>
-            <w:tcMar>
-              <w:top w:w="0" w:type="dxa"/>
-              <w:left w:w="108" w:type="dxa"/>
-              <w:bottom w:w="0" w:type="dxa"/>
-              <w:right w:w="108" w:type="dxa"/>
-            </w:tcMar>
-            <w:vAlign w:val="center"/>
-          </w:tcPr>
-          <w:p>
-            <w:pPr>
-              <w:pStyle w:val="TableText"/>
-              <w:rPr>
-                <w:rFonts w:ascii="Century Gothic" w:hAnsi="Century Gothic"/>
-                <w:color w:val="000000"/>
-                <w:sz w:val="18"/>
-                <w:szCs w:val="18"/>
-              </w:rPr>
-            </w:pPr>
-          </w:p>
-        </w:tc>
-      </w:tr>
-      <w:tr>
-        <w:trPr>
-          <w:cantSplit/>
-          <w:trHeight w:val="503"/>
-        </w:trPr>
-        <w:tc>
-          <w:tcPr>
-            <w:tcW w:w="1181" w:type="dxa"/>
-            <w:tcBorders>
-              <w:top w:val="single" w:sz="4" w:space="0" w:color="A6A6A6"/>
-              <w:left w:val="single" w:sz="4" w:space="0" w:color="A6A6A6"/>
-              <w:bottom w:val="single" w:sz="4" w:space="0" w:color="A6A6A6"/>
-              <w:right w:val="single" w:sz="4" w:space="0" w:color="A6A6A6"/>
-            </w:tcBorders>
-            <w:tcMar>
-              <w:top w:w="0" w:type="dxa"/>
-              <w:left w:w="108" w:type="dxa"/>
-              <w:bottom w:w="0" w:type="dxa"/>
-              <w:right w:w="108" w:type="dxa"/>
-            </w:tcMar>
-            <w:vAlign w:val="center"/>
-          </w:tcPr>
-          <w:p>
-            <w:pPr>
-              <w:pStyle w:val="TableText"/>
-              <w:rPr>
-                <w:rFonts w:ascii="Century Gothic" w:hAnsi="Century Gothic"/>
-                <w:color w:val="000000"/>
-                <w:sz w:val="18"/>
-                <w:szCs w:val="18"/>
-              </w:rPr>
-            </w:pPr>
-          </w:p>
-        </w:tc>
-        <w:tc>
-          <w:tcPr>
-            <w:tcW w:w="7020" w:type="dxa"/>
-            <w:tcBorders>
-              <w:top w:val="single" w:sz="4" w:space="0" w:color="A6A6A6"/>
-              <w:left w:val="single" w:sz="4" w:space="0" w:color="A6A6A6"/>
-              <w:bottom w:val="single" w:sz="4" w:space="0" w:color="A6A6A6"/>
-              <w:right w:val="single" w:sz="4" w:space="0" w:color="A6A6A6"/>
-            </w:tcBorders>
-            <w:tcMar>
-              <w:top w:w="0" w:type="dxa"/>
-              <w:left w:w="108" w:type="dxa"/>
-              <w:bottom w:w="0" w:type="dxa"/>
-              <w:right w:w="108" w:type="dxa"/>
-            </w:tcMar>
-            <w:vAlign w:val="center"/>
-          </w:tcPr>
-          <w:p>
-            <w:pPr>
-              <w:pStyle w:val="TableText"/>
-              <w:rPr>
-                <w:rFonts w:ascii="Century Gothic" w:hAnsi="Century Gothic"/>
-                <w:color w:val="000000"/>
-                <w:sz w:val="18"/>
-                <w:szCs w:val="18"/>
-              </w:rPr>
-            </w:pPr>
-          </w:p>
-        </w:tc>
-        <w:tc>
-          <w:tcPr>
-            <w:tcW w:w="2520" w:type="dxa"/>
-            <w:tcBorders>
-              <w:top w:val="single" w:sz="4" w:space="0" w:color="A6A6A6"/>
-              <w:left w:val="single" w:sz="4" w:space="0" w:color="A6A6A6"/>
-              <w:bottom w:val="single" w:sz="4" w:space="0" w:color="A6A6A6"/>
-              <w:right w:val="single" w:sz="4" w:space="0" w:color="A6A6A6"/>
-            </w:tcBorders>
-            <w:tcMar>
-              <w:top w:w="0" w:type="dxa"/>
-              <w:left w:w="108" w:type="dxa"/>
-              <w:bottom w:w="0" w:type="dxa"/>
-              <w:right w:w="108" w:type="dxa"/>
-            </w:tcMar>
-            <w:vAlign w:val="center"/>
-          </w:tcPr>
-          <w:p>
-            <w:pPr>
-              <w:pStyle w:val="TableText"/>
-              <w:rPr>
-                <w:rFonts w:ascii="Century Gothic" w:hAnsi="Century Gothic"/>
-                <w:color w:val="000000"/>
-                <w:sz w:val="18"/>
-                <w:szCs w:val="18"/>
-              </w:rPr>
-            </w:pPr>
-          </w:p>
-        </w:tc>
-      </w:tr>
-      <w:tr>
-        <w:trPr>
-          <w:cantSplit/>
-          <w:trHeight w:val="503"/>
-        </w:trPr>
-        <w:tc>
-          <w:tcPr>
-            <w:tcW w:w="1181" w:type="dxa"/>
-            <w:tcBorders>
-              <w:top w:val="single" w:sz="4" w:space="0" w:color="A6A6A6"/>
-              <w:left w:val="single" w:sz="4" w:space="0" w:color="A6A6A6"/>
-              <w:bottom w:val="single" w:sz="4" w:space="0" w:color="A6A6A6"/>
-              <w:right w:val="single" w:sz="4" w:space="0" w:color="A6A6A6"/>
-            </w:tcBorders>
-            <w:tcMar>
-              <w:top w:w="0" w:type="dxa"/>
-              <w:left w:w="108" w:type="dxa"/>
-              <w:bottom w:w="0" w:type="dxa"/>
-              <w:right w:w="108" w:type="dxa"/>
-            </w:tcMar>
-            <w:vAlign w:val="center"/>
-          </w:tcPr>
-          <w:p>
-            <w:pPr>
-              <w:pStyle w:val="TableText"/>
-              <w:rPr>
-                <w:rFonts w:ascii="Century Gothic" w:hAnsi="Century Gothic"/>
-                <w:color w:val="000000"/>
-                <w:sz w:val="18"/>
-                <w:szCs w:val="18"/>
-              </w:rPr>
-            </w:pPr>
-          </w:p>
-        </w:tc>
-        <w:tc>
-          <w:tcPr>
-            <w:tcW w:w="7020" w:type="dxa"/>
-            <w:tcBorders>
-              <w:top w:val="single" w:sz="4" w:space="0" w:color="A6A6A6"/>
-              <w:left w:val="single" w:sz="4" w:space="0" w:color="A6A6A6"/>
-              <w:bottom w:val="single" w:sz="4" w:space="0" w:color="A6A6A6"/>
-              <w:right w:val="single" w:sz="4" w:space="0" w:color="A6A6A6"/>
-            </w:tcBorders>
-            <w:tcMar>
-              <w:top w:w="0" w:type="dxa"/>
-              <w:left w:w="108" w:type="dxa"/>
-              <w:bottom w:w="0" w:type="dxa"/>
-              <w:right w:w="108" w:type="dxa"/>
-            </w:tcMar>
-            <w:vAlign w:val="center"/>
-          </w:tcPr>
-          <w:p>
-            <w:pPr>
-              <w:pStyle w:val="TableText"/>
-              <w:rPr>
-                <w:rFonts w:ascii="Century Gothic" w:hAnsi="Century Gothic"/>
-                <w:color w:val="000000"/>
-                <w:sz w:val="18"/>
-                <w:szCs w:val="18"/>
-              </w:rPr>
-            </w:pPr>
-          </w:p>
-        </w:tc>
-        <w:tc>
-          <w:tcPr>
-            <w:tcW w:w="2520" w:type="dxa"/>
-            <w:tcBorders>
-              <w:top w:val="single" w:sz="4" w:space="0" w:color="A6A6A6"/>
-              <w:left w:val="single" w:sz="4" w:space="0" w:color="A6A6A6"/>
-              <w:bottom w:val="single" w:sz="4" w:space="0" w:color="A6A6A6"/>
-              <w:right w:val="single" w:sz="4" w:space="0" w:color="A6A6A6"/>
-            </w:tcBorders>
-            <w:tcMar>
-              <w:top w:w="0" w:type="dxa"/>
-              <w:left w:w="108" w:type="dxa"/>
-              <w:bottom w:w="0" w:type="dxa"/>
-              <w:right w:w="108" w:type="dxa"/>
-            </w:tcMar>
-            <w:vAlign w:val="center"/>
-          </w:tcPr>
-          <w:p>
-            <w:pPr>
-              <w:pStyle w:val="TableText"/>
-              <w:rPr>
-                <w:rFonts w:ascii="Century Gothic" w:hAnsi="Century Gothic"/>
-                <w:color w:val="000000"/>
-                <w:sz w:val="18"/>
-                <w:szCs w:val="18"/>
-              </w:rPr>
-            </w:pPr>
           </w:p>
         </w:tc>
       </w:tr>

</xml_diff>